<commit_message>
analisis sistem yang akan dibangun
</commit_message>
<xml_diff>
--- a/LAPORAN/BAB IV.docx
+++ b/LAPORAN/BAB IV.docx
@@ -940,17 +940,7 @@
           <w:sz w:val="24"/>
           <w:szCs w:val="24"/>
         </w:rPr>
-        <w:t xml:space="preserve">SMP  Negeri 1 Sedayu merupakan salah satu instansi pendidikan yang terletak di jalan Agromulyo, Sedayu, Bantul, Yogyakarta yang </w:t>
-      </w:r>
-      <w:bookmarkStart w:id="0" w:name="_GoBack"/>
-      <w:bookmarkEnd w:id="0"/>
-      <w:r>
-        <w:rPr>
-          <w:rFonts w:ascii="Times New Roman" w:hAnsi="Times New Roman" w:cs="Times New Roman"/>
-          <w:sz w:val="24"/>
-          <w:szCs w:val="24"/>
-        </w:rPr>
-        <w:t xml:space="preserve">mengedepankan kedisiplinan dan kualitas dalam proses belajar mengajarnya. Dalam </w:t>
+        <w:t xml:space="preserve">SMP  Negeri 1 Sedayu merupakan salah satu instansi pendidikan yang terletak di jalan Agromulyo, Sedayu, Bantul, Yogyakarta yang mengedepankan kedisiplinan dan kualitas dalam proses belajar mengajarnya. Dalam </w:t>
       </w:r>
       <w:r>
         <w:rPr>
@@ -1138,6 +1128,138 @@
         </w:rPr>
         <w:t>tersebut dapat mengurangi kecurangan yang dilakukan oleh siswa saat proses ujian berlangsung.</w:t>
       </w:r>
+    </w:p>
+    <w:p>
+      <w:pPr>
+        <w:tabs>
+          <w:tab w:val="left" w:pos="720"/>
+        </w:tabs>
+        <w:spacing w:after="0" w:line="360" w:lineRule="auto"/>
+        <w:jc w:val="both"/>
+        <w:rPr>
+          <w:rFonts w:ascii="Times New Roman" w:hAnsi="Times New Roman" w:cs="Times New Roman"/>
+          <w:b/>
+          <w:sz w:val="24"/>
+          <w:szCs w:val="24"/>
+          <w:lang w:val="en-US"/>
+        </w:rPr>
+      </w:pPr>
+      <w:r>
+        <w:rPr>
+          <w:rFonts w:ascii="Times New Roman" w:hAnsi="Times New Roman" w:cs="Times New Roman"/>
+          <w:b/>
+          <w:sz w:val="24"/>
+          <w:szCs w:val="24"/>
+          <w:lang w:val="en-US"/>
+        </w:rPr>
+        <w:t>4</w:t>
+      </w:r>
+      <w:r>
+        <w:rPr>
+          <w:rFonts w:ascii="Times New Roman" w:hAnsi="Times New Roman" w:cs="Times New Roman"/>
+          <w:b/>
+          <w:sz w:val="24"/>
+          <w:szCs w:val="24"/>
+          <w:lang w:val="en-US"/>
+        </w:rPr>
+        <w:t>.1.</w:t>
+      </w:r>
+      <w:r>
+        <w:rPr>
+          <w:rFonts w:ascii="Times New Roman" w:hAnsi="Times New Roman" w:cs="Times New Roman"/>
+          <w:b/>
+          <w:sz w:val="24"/>
+          <w:szCs w:val="24"/>
+          <w:lang w:val="en-US"/>
+        </w:rPr>
+        <w:t>2</w:t>
+      </w:r>
+      <w:r>
+        <w:rPr>
+          <w:rFonts w:ascii="Times New Roman" w:hAnsi="Times New Roman" w:cs="Times New Roman"/>
+          <w:b/>
+          <w:sz w:val="24"/>
+          <w:szCs w:val="24"/>
+          <w:lang w:val="en-US"/>
+        </w:rPr>
+        <w:tab/>
+      </w:r>
+      <w:proofErr w:type="spellStart"/>
+      <w:r>
+        <w:rPr>
+          <w:rFonts w:ascii="Times New Roman" w:hAnsi="Times New Roman" w:cs="Times New Roman"/>
+          <w:b/>
+          <w:sz w:val="24"/>
+          <w:szCs w:val="24"/>
+          <w:lang w:val="en-US"/>
+        </w:rPr>
+        <w:t>Analisis</w:t>
+      </w:r>
+      <w:proofErr w:type="spellEnd"/>
+      <w:r>
+        <w:rPr>
+          <w:rFonts w:ascii="Times New Roman" w:hAnsi="Times New Roman" w:cs="Times New Roman"/>
+          <w:b/>
+          <w:sz w:val="24"/>
+          <w:szCs w:val="24"/>
+          <w:lang w:val="en-US"/>
+        </w:rPr>
+        <w:t xml:space="preserve"> </w:t>
+      </w:r>
+      <w:proofErr w:type="spellStart"/>
+      <w:r>
+        <w:rPr>
+          <w:rFonts w:ascii="Times New Roman" w:hAnsi="Times New Roman" w:cs="Times New Roman"/>
+          <w:b/>
+          <w:sz w:val="24"/>
+          <w:szCs w:val="24"/>
+          <w:lang w:val="en-US"/>
+        </w:rPr>
+        <w:t>Sistem</w:t>
+      </w:r>
+      <w:proofErr w:type="spellEnd"/>
+      <w:r>
+        <w:rPr>
+          <w:rFonts w:ascii="Times New Roman" w:hAnsi="Times New Roman" w:cs="Times New Roman"/>
+          <w:b/>
+          <w:sz w:val="24"/>
+          <w:szCs w:val="24"/>
+          <w:lang w:val="en-US"/>
+        </w:rPr>
+        <w:t xml:space="preserve"> Yang Akan </w:t>
+      </w:r>
+      <w:proofErr w:type="spellStart"/>
+      <w:r>
+        <w:rPr>
+          <w:rFonts w:ascii="Times New Roman" w:hAnsi="Times New Roman" w:cs="Times New Roman"/>
+          <w:b/>
+          <w:sz w:val="24"/>
+          <w:szCs w:val="24"/>
+          <w:lang w:val="en-US"/>
+        </w:rPr>
+        <w:t>D</w:t>
+      </w:r>
+      <w:r>
+        <w:rPr>
+          <w:rFonts w:ascii="Times New Roman" w:hAnsi="Times New Roman" w:cs="Times New Roman"/>
+          <w:b/>
+          <w:sz w:val="24"/>
+          <w:szCs w:val="24"/>
+          <w:lang w:val="en-US"/>
+        </w:rPr>
+        <w:t>i</w:t>
+      </w:r>
+      <w:r>
+        <w:rPr>
+          <w:rFonts w:ascii="Times New Roman" w:hAnsi="Times New Roman" w:cs="Times New Roman"/>
+          <w:b/>
+          <w:sz w:val="24"/>
+          <w:szCs w:val="24"/>
+          <w:lang w:val="en-US"/>
+        </w:rPr>
+        <w:t>bangun</w:t>
+      </w:r>
+      <w:proofErr w:type="spellEnd"/>
     </w:p>
     <w:p>
       <w:pPr>
@@ -1153,56 +1275,9 @@
           <w:lang w:val="en-US"/>
         </w:rPr>
       </w:pPr>
-    </w:p>
-    <w:p>
-      <w:pPr>
-        <w:tabs>
-          <w:tab w:val="left" w:pos="720"/>
-        </w:tabs>
-        <w:spacing w:after="0" w:line="360" w:lineRule="auto"/>
-        <w:jc w:val="both"/>
-        <w:rPr>
-          <w:rFonts w:ascii="Times New Roman" w:hAnsi="Times New Roman" w:cs="Times New Roman"/>
-          <w:b/>
-          <w:sz w:val="24"/>
-          <w:szCs w:val="24"/>
-          <w:lang w:val="en-US"/>
-        </w:rPr>
-      </w:pPr>
-      <w:r>
-        <w:rPr>
-          <w:rFonts w:ascii="Times New Roman" w:hAnsi="Times New Roman" w:cs="Times New Roman"/>
-          <w:b/>
-          <w:sz w:val="24"/>
-          <w:szCs w:val="24"/>
-          <w:lang w:val="en-US"/>
-        </w:rPr>
-        <w:t>4</w:t>
-      </w:r>
-      <w:r>
-        <w:rPr>
-          <w:rFonts w:ascii="Times New Roman" w:hAnsi="Times New Roman" w:cs="Times New Roman"/>
-          <w:b/>
-          <w:sz w:val="24"/>
-          <w:szCs w:val="24"/>
-          <w:lang w:val="en-US"/>
-        </w:rPr>
-        <w:t>.1.</w:t>
-      </w:r>
-      <w:r>
-        <w:rPr>
-          <w:rFonts w:ascii="Times New Roman" w:hAnsi="Times New Roman" w:cs="Times New Roman"/>
-          <w:b/>
-          <w:sz w:val="24"/>
-          <w:szCs w:val="24"/>
-          <w:lang w:val="en-US"/>
-        </w:rPr>
-        <w:t>2</w:t>
-      </w:r>
-      <w:r>
-        <w:rPr>
-          <w:rFonts w:ascii="Times New Roman" w:hAnsi="Times New Roman" w:cs="Times New Roman"/>
-          <w:b/>
+      <w:r>
+        <w:rPr>
+          <w:rFonts w:ascii="Times New Roman" w:hAnsi="Times New Roman" w:cs="Times New Roman"/>
           <w:sz w:val="24"/>
           <w:szCs w:val="24"/>
           <w:lang w:val="en-US"/>
@@ -1210,32 +1285,111 @@
         <w:tab/>
       </w:r>
       <w:proofErr w:type="spellStart"/>
-      <w:r>
-        <w:rPr>
-          <w:rFonts w:ascii="Times New Roman" w:hAnsi="Times New Roman" w:cs="Times New Roman"/>
-          <w:b/>
-          <w:sz w:val="24"/>
-          <w:szCs w:val="24"/>
-          <w:lang w:val="en-US"/>
-        </w:rPr>
-        <w:t>Analisis</w:t>
-      </w:r>
-      <w:proofErr w:type="spellEnd"/>
-      <w:r>
-        <w:rPr>
-          <w:rFonts w:ascii="Times New Roman" w:hAnsi="Times New Roman" w:cs="Times New Roman"/>
-          <w:b/>
-          <w:sz w:val="24"/>
-          <w:szCs w:val="24"/>
-          <w:lang w:val="en-US"/>
-        </w:rPr>
-        <w:t xml:space="preserve"> </w:t>
-      </w:r>
-      <w:proofErr w:type="spellStart"/>
-      <w:r>
-        <w:rPr>
-          <w:rFonts w:ascii="Times New Roman" w:hAnsi="Times New Roman" w:cs="Times New Roman"/>
-          <w:b/>
+      <w:proofErr w:type="gramStart"/>
+      <w:r>
+        <w:rPr>
+          <w:rFonts w:ascii="Times New Roman" w:hAnsi="Times New Roman" w:cs="Times New Roman"/>
+          <w:sz w:val="24"/>
+          <w:szCs w:val="24"/>
+          <w:lang w:val="en-US"/>
+        </w:rPr>
+        <w:t>Penelitian</w:t>
+      </w:r>
+      <w:proofErr w:type="spellEnd"/>
+      <w:r>
+        <w:rPr>
+          <w:rFonts w:ascii="Times New Roman" w:hAnsi="Times New Roman" w:cs="Times New Roman"/>
+          <w:sz w:val="24"/>
+          <w:szCs w:val="24"/>
+          <w:lang w:val="en-US"/>
+        </w:rPr>
+        <w:t xml:space="preserve">  </w:t>
+      </w:r>
+      <w:proofErr w:type="spellStart"/>
+      <w:r>
+        <w:rPr>
+          <w:rFonts w:ascii="Times New Roman" w:hAnsi="Times New Roman" w:cs="Times New Roman"/>
+          <w:sz w:val="24"/>
+          <w:szCs w:val="24"/>
+          <w:lang w:val="en-US"/>
+        </w:rPr>
+        <w:t>ini</w:t>
+      </w:r>
+      <w:proofErr w:type="spellEnd"/>
+      <w:proofErr w:type="gramEnd"/>
+      <w:r>
+        <w:rPr>
+          <w:rFonts w:ascii="Times New Roman" w:hAnsi="Times New Roman" w:cs="Times New Roman"/>
+          <w:sz w:val="24"/>
+          <w:szCs w:val="24"/>
+          <w:lang w:val="en-US"/>
+        </w:rPr>
+        <w:t xml:space="preserve"> </w:t>
+      </w:r>
+      <w:proofErr w:type="spellStart"/>
+      <w:r>
+        <w:rPr>
+          <w:rFonts w:ascii="Times New Roman" w:hAnsi="Times New Roman" w:cs="Times New Roman"/>
+          <w:sz w:val="24"/>
+          <w:szCs w:val="24"/>
+          <w:lang w:val="en-US"/>
+        </w:rPr>
+        <w:t>bermaksud</w:t>
+      </w:r>
+      <w:proofErr w:type="spellEnd"/>
+      <w:r>
+        <w:rPr>
+          <w:rFonts w:ascii="Times New Roman" w:hAnsi="Times New Roman" w:cs="Times New Roman"/>
+          <w:sz w:val="24"/>
+          <w:szCs w:val="24"/>
+          <w:lang w:val="en-US"/>
+        </w:rPr>
+        <w:t xml:space="preserve"> </w:t>
+      </w:r>
+      <w:proofErr w:type="spellStart"/>
+      <w:r>
+        <w:rPr>
+          <w:rFonts w:ascii="Times New Roman" w:hAnsi="Times New Roman" w:cs="Times New Roman"/>
+          <w:sz w:val="24"/>
+          <w:szCs w:val="24"/>
+          <w:lang w:val="en-US"/>
+        </w:rPr>
+        <w:t>untuk</w:t>
+      </w:r>
+      <w:proofErr w:type="spellEnd"/>
+      <w:r>
+        <w:rPr>
+          <w:rFonts w:ascii="Times New Roman" w:hAnsi="Times New Roman" w:cs="Times New Roman"/>
+          <w:sz w:val="24"/>
+          <w:szCs w:val="24"/>
+          <w:lang w:val="en-US"/>
+        </w:rPr>
+        <w:t xml:space="preserve">  </w:t>
+      </w:r>
+      <w:proofErr w:type="spellStart"/>
+      <w:r>
+        <w:rPr>
+          <w:rFonts w:ascii="Times New Roman" w:hAnsi="Times New Roman" w:cs="Times New Roman"/>
+          <w:sz w:val="24"/>
+          <w:szCs w:val="24"/>
+          <w:lang w:val="en-US"/>
+        </w:rPr>
+        <w:t>membangun</w:t>
+      </w:r>
+      <w:proofErr w:type="spellEnd"/>
+      <w:r>
+        <w:rPr>
+          <w:rFonts w:ascii="Times New Roman" w:hAnsi="Times New Roman" w:cs="Times New Roman"/>
+          <w:sz w:val="24"/>
+          <w:szCs w:val="24"/>
+          <w:lang w:val="en-US"/>
+        </w:rPr>
+        <w:t xml:space="preserve">  </w:t>
+      </w:r>
+      <w:proofErr w:type="spellStart"/>
+      <w:r>
+        <w:rPr>
+          <w:rFonts w:ascii="Times New Roman" w:hAnsi="Times New Roman" w:cs="Times New Roman"/>
           <w:sz w:val="24"/>
           <w:szCs w:val="24"/>
           <w:lang w:val="en-US"/>
@@ -1246,68 +1400,368 @@
       <w:r>
         <w:rPr>
           <w:rFonts w:ascii="Times New Roman" w:hAnsi="Times New Roman" w:cs="Times New Roman"/>
-          <w:b/>
-          <w:sz w:val="24"/>
-          <w:szCs w:val="24"/>
-          <w:lang w:val="en-US"/>
-        </w:rPr>
-        <w:t xml:space="preserve"> Yang Akan </w:t>
-      </w:r>
-      <w:proofErr w:type="spellStart"/>
-      <w:r>
-        <w:rPr>
-          <w:rFonts w:ascii="Times New Roman" w:hAnsi="Times New Roman" w:cs="Times New Roman"/>
-          <w:b/>
-          <w:sz w:val="24"/>
-          <w:szCs w:val="24"/>
-          <w:lang w:val="en-US"/>
-        </w:rPr>
-        <w:t>D</w:t>
-      </w:r>
-      <w:r>
-        <w:rPr>
-          <w:rFonts w:ascii="Times New Roman" w:hAnsi="Times New Roman" w:cs="Times New Roman"/>
-          <w:b/>
-          <w:sz w:val="24"/>
-          <w:szCs w:val="24"/>
-          <w:lang w:val="en-US"/>
-        </w:rPr>
-        <w:t>i</w:t>
-      </w:r>
-      <w:r>
-        <w:rPr>
-          <w:rFonts w:ascii="Times New Roman" w:hAnsi="Times New Roman" w:cs="Times New Roman"/>
-          <w:b/>
-          <w:sz w:val="24"/>
-          <w:szCs w:val="24"/>
-          <w:lang w:val="en-US"/>
-        </w:rPr>
-        <w:t>bangun</w:t>
-      </w:r>
-      <w:proofErr w:type="spellEnd"/>
-    </w:p>
-    <w:p>
-      <w:pPr>
-        <w:tabs>
-          <w:tab w:val="left" w:pos="720"/>
-        </w:tabs>
-        <w:spacing w:line="360" w:lineRule="auto"/>
-        <w:jc w:val="both"/>
-        <w:rPr>
-          <w:rFonts w:ascii="Times New Roman" w:hAnsi="Times New Roman" w:cs="Times New Roman"/>
-          <w:sz w:val="24"/>
-          <w:szCs w:val="24"/>
-          <w:lang w:val="en-US"/>
-        </w:rPr>
-      </w:pPr>
-      <w:r>
-        <w:rPr>
-          <w:rFonts w:ascii="Times New Roman" w:hAnsi="Times New Roman" w:cs="Times New Roman"/>
-          <w:sz w:val="24"/>
-          <w:szCs w:val="24"/>
-          <w:lang w:val="en-US"/>
-        </w:rPr>
-        <w:tab/>
+          <w:sz w:val="24"/>
+          <w:szCs w:val="24"/>
+          <w:lang w:val="en-US"/>
+        </w:rPr>
+        <w:t xml:space="preserve">  </w:t>
+      </w:r>
+      <w:proofErr w:type="spellStart"/>
+      <w:r>
+        <w:rPr>
+          <w:rFonts w:ascii="Times New Roman" w:hAnsi="Times New Roman" w:cs="Times New Roman"/>
+          <w:sz w:val="24"/>
+          <w:szCs w:val="24"/>
+          <w:lang w:val="en-US"/>
+        </w:rPr>
+        <w:t>ujian</w:t>
+      </w:r>
+      <w:proofErr w:type="spellEnd"/>
+      <w:r>
+        <w:rPr>
+          <w:rFonts w:ascii="Times New Roman" w:hAnsi="Times New Roman" w:cs="Times New Roman"/>
+          <w:sz w:val="24"/>
+          <w:szCs w:val="24"/>
+          <w:lang w:val="en-US"/>
+        </w:rPr>
+        <w:t xml:space="preserve"> online </w:t>
+      </w:r>
+      <w:proofErr w:type="spellStart"/>
+      <w:r>
+        <w:rPr>
+          <w:rFonts w:ascii="Times New Roman" w:hAnsi="Times New Roman" w:cs="Times New Roman"/>
+          <w:sz w:val="24"/>
+          <w:szCs w:val="24"/>
+          <w:lang w:val="en-US"/>
+        </w:rPr>
+        <w:t>untuk</w:t>
+      </w:r>
+      <w:proofErr w:type="spellEnd"/>
+      <w:r>
+        <w:rPr>
+          <w:rFonts w:ascii="Times New Roman" w:hAnsi="Times New Roman" w:cs="Times New Roman"/>
+          <w:sz w:val="24"/>
+          <w:szCs w:val="24"/>
+          <w:lang w:val="en-US"/>
+        </w:rPr>
+        <w:t xml:space="preserve"> </w:t>
+      </w:r>
+      <w:r>
+        <w:rPr>
+          <w:rFonts w:ascii="Times New Roman" w:hAnsi="Times New Roman" w:cs="Times New Roman"/>
+          <w:sz w:val="24"/>
+          <w:szCs w:val="24"/>
+        </w:rPr>
+        <w:t>mengukur pencapaian kompetensi peserta didik sebagai pengukuran prestasi belajar atau pencapaian kompetensi sekolah</w:t>
+      </w:r>
+      <w:r>
+        <w:rPr>
+          <w:rFonts w:ascii="Times New Roman" w:hAnsi="Times New Roman" w:cs="Times New Roman"/>
+          <w:sz w:val="24"/>
+          <w:szCs w:val="24"/>
+          <w:lang w:val="en-US"/>
+        </w:rPr>
+        <w:t xml:space="preserve">  di SMP Negeri 1 </w:t>
+      </w:r>
+      <w:proofErr w:type="spellStart"/>
+      <w:r>
+        <w:rPr>
+          <w:rFonts w:ascii="Times New Roman" w:hAnsi="Times New Roman" w:cs="Times New Roman"/>
+          <w:sz w:val="24"/>
+          <w:szCs w:val="24"/>
+          <w:lang w:val="en-US"/>
+        </w:rPr>
+        <w:t>Sedayu</w:t>
+      </w:r>
+      <w:proofErr w:type="spellEnd"/>
+      <w:r>
+        <w:rPr>
+          <w:rFonts w:ascii="Times New Roman" w:hAnsi="Times New Roman" w:cs="Times New Roman"/>
+          <w:sz w:val="24"/>
+          <w:szCs w:val="24"/>
+          <w:lang w:val="en-US"/>
+        </w:rPr>
+        <w:t xml:space="preserve"> </w:t>
+      </w:r>
+      <w:proofErr w:type="spellStart"/>
+      <w:r>
+        <w:rPr>
+          <w:rFonts w:ascii="Times New Roman" w:hAnsi="Times New Roman" w:cs="Times New Roman"/>
+          <w:sz w:val="24"/>
+          <w:szCs w:val="24"/>
+          <w:lang w:val="en-US"/>
+        </w:rPr>
+        <w:t>berbasis</w:t>
+      </w:r>
+      <w:proofErr w:type="spellEnd"/>
+      <w:r>
+        <w:rPr>
+          <w:rFonts w:ascii="Times New Roman" w:hAnsi="Times New Roman" w:cs="Times New Roman"/>
+          <w:sz w:val="24"/>
+          <w:szCs w:val="24"/>
+          <w:lang w:val="en-US"/>
+        </w:rPr>
+        <w:t xml:space="preserve">  website    yang    </w:t>
+      </w:r>
+      <w:proofErr w:type="spellStart"/>
+      <w:r>
+        <w:rPr>
+          <w:rFonts w:ascii="Times New Roman" w:hAnsi="Times New Roman" w:cs="Times New Roman"/>
+          <w:sz w:val="24"/>
+          <w:szCs w:val="24"/>
+          <w:lang w:val="en-US"/>
+        </w:rPr>
+        <w:t>dapat</w:t>
+      </w:r>
+      <w:proofErr w:type="spellEnd"/>
+      <w:r>
+        <w:rPr>
+          <w:rFonts w:ascii="Times New Roman" w:hAnsi="Times New Roman" w:cs="Times New Roman"/>
+          <w:sz w:val="24"/>
+          <w:szCs w:val="24"/>
+          <w:lang w:val="en-US"/>
+        </w:rPr>
+        <w:t xml:space="preserve">  </w:t>
+      </w:r>
+      <w:proofErr w:type="spellStart"/>
+      <w:r>
+        <w:rPr>
+          <w:rFonts w:ascii="Times New Roman" w:hAnsi="Times New Roman" w:cs="Times New Roman"/>
+          <w:sz w:val="24"/>
+          <w:szCs w:val="24"/>
+          <w:lang w:val="en-US"/>
+        </w:rPr>
+        <w:t>diakses</w:t>
+      </w:r>
+      <w:proofErr w:type="spellEnd"/>
+      <w:r>
+        <w:rPr>
+          <w:rFonts w:ascii="Times New Roman" w:hAnsi="Times New Roman" w:cs="Times New Roman"/>
+          <w:sz w:val="24"/>
+          <w:szCs w:val="24"/>
+          <w:lang w:val="en-US"/>
+        </w:rPr>
+        <w:t xml:space="preserve">    </w:t>
+      </w:r>
+      <w:proofErr w:type="spellStart"/>
+      <w:r>
+        <w:rPr>
+          <w:rFonts w:ascii="Times New Roman" w:hAnsi="Times New Roman" w:cs="Times New Roman"/>
+          <w:sz w:val="24"/>
+          <w:szCs w:val="24"/>
+          <w:lang w:val="en-US"/>
+        </w:rPr>
+        <w:t>melalui</w:t>
+      </w:r>
+      <w:proofErr w:type="spellEnd"/>
+      <w:r>
+        <w:rPr>
+          <w:rFonts w:ascii="Times New Roman" w:hAnsi="Times New Roman" w:cs="Times New Roman"/>
+          <w:sz w:val="24"/>
+          <w:szCs w:val="24"/>
+          <w:lang w:val="en-US"/>
+        </w:rPr>
+        <w:t xml:space="preserve">    </w:t>
+      </w:r>
+      <w:proofErr w:type="spellStart"/>
+      <w:r>
+        <w:rPr>
+          <w:rFonts w:ascii="Times New Roman" w:hAnsi="Times New Roman" w:cs="Times New Roman"/>
+          <w:sz w:val="24"/>
+          <w:szCs w:val="24"/>
+          <w:lang w:val="en-US"/>
+        </w:rPr>
+        <w:t>berbagai</w:t>
+      </w:r>
+      <w:proofErr w:type="spellEnd"/>
+      <w:r>
+        <w:rPr>
+          <w:rFonts w:ascii="Times New Roman" w:hAnsi="Times New Roman" w:cs="Times New Roman"/>
+          <w:sz w:val="24"/>
+          <w:szCs w:val="24"/>
+          <w:lang w:val="en-US"/>
+        </w:rPr>
+        <w:t xml:space="preserve">    web    browser,   </w:t>
+      </w:r>
+      <w:proofErr w:type="spellStart"/>
+      <w:r>
+        <w:rPr>
+          <w:rFonts w:ascii="Times New Roman" w:hAnsi="Times New Roman" w:cs="Times New Roman"/>
+          <w:sz w:val="24"/>
+          <w:szCs w:val="24"/>
+          <w:lang w:val="en-US"/>
+        </w:rPr>
+        <w:t>sehingga</w:t>
+      </w:r>
+      <w:proofErr w:type="spellEnd"/>
+      <w:r>
+        <w:rPr>
+          <w:rFonts w:ascii="Times New Roman" w:hAnsi="Times New Roman" w:cs="Times New Roman"/>
+          <w:sz w:val="24"/>
+          <w:szCs w:val="24"/>
+          <w:lang w:val="en-US"/>
+        </w:rPr>
+        <w:t xml:space="preserve">  </w:t>
+      </w:r>
+      <w:proofErr w:type="spellStart"/>
+      <w:r>
+        <w:rPr>
+          <w:rFonts w:ascii="Times New Roman" w:hAnsi="Times New Roman" w:cs="Times New Roman"/>
+          <w:sz w:val="24"/>
+          <w:szCs w:val="24"/>
+          <w:lang w:val="en-US"/>
+        </w:rPr>
+        <w:t>dapat</w:t>
+      </w:r>
+      <w:proofErr w:type="spellEnd"/>
+      <w:r>
+        <w:rPr>
+          <w:rFonts w:ascii="Times New Roman" w:hAnsi="Times New Roman" w:cs="Times New Roman"/>
+          <w:sz w:val="24"/>
+          <w:szCs w:val="24"/>
+          <w:lang w:val="en-US"/>
+        </w:rPr>
+        <w:t xml:space="preserve">    </w:t>
+      </w:r>
+      <w:proofErr w:type="spellStart"/>
+      <w:r>
+        <w:rPr>
+          <w:rFonts w:ascii="Times New Roman" w:hAnsi="Times New Roman" w:cs="Times New Roman"/>
+          <w:sz w:val="24"/>
+          <w:szCs w:val="24"/>
+          <w:lang w:val="en-US"/>
+        </w:rPr>
+        <w:t>diakses</w:t>
+      </w:r>
+      <w:proofErr w:type="spellEnd"/>
+      <w:r>
+        <w:rPr>
+          <w:rFonts w:ascii="Times New Roman" w:hAnsi="Times New Roman" w:cs="Times New Roman"/>
+          <w:sz w:val="24"/>
+          <w:szCs w:val="24"/>
+          <w:lang w:val="en-US"/>
+        </w:rPr>
+        <w:t xml:space="preserve">    </w:t>
+      </w:r>
+      <w:proofErr w:type="spellStart"/>
+      <w:r>
+        <w:rPr>
+          <w:rFonts w:ascii="Times New Roman" w:hAnsi="Times New Roman" w:cs="Times New Roman"/>
+          <w:sz w:val="24"/>
+          <w:szCs w:val="24"/>
+          <w:lang w:val="en-US"/>
+        </w:rPr>
+        <w:t>dimana</w:t>
+      </w:r>
+      <w:proofErr w:type="spellEnd"/>
+      <w:r>
+        <w:rPr>
+          <w:rFonts w:ascii="Times New Roman" w:hAnsi="Times New Roman" w:cs="Times New Roman"/>
+          <w:sz w:val="24"/>
+          <w:szCs w:val="24"/>
+          <w:lang w:val="en-US"/>
+        </w:rPr>
+        <w:t xml:space="preserve">  </w:t>
+      </w:r>
+      <w:proofErr w:type="spellStart"/>
+      <w:r>
+        <w:rPr>
+          <w:rFonts w:ascii="Times New Roman" w:hAnsi="Times New Roman" w:cs="Times New Roman"/>
+          <w:sz w:val="24"/>
+          <w:szCs w:val="24"/>
+          <w:lang w:val="en-US"/>
+        </w:rPr>
+        <w:t>saja</w:t>
+      </w:r>
+      <w:proofErr w:type="spellEnd"/>
+      <w:r>
+        <w:rPr>
+          <w:rFonts w:ascii="Times New Roman" w:hAnsi="Times New Roman" w:cs="Times New Roman"/>
+          <w:sz w:val="24"/>
+          <w:szCs w:val="24"/>
+          <w:lang w:val="en-US"/>
+        </w:rPr>
+        <w:t xml:space="preserve">    </w:t>
+      </w:r>
+      <w:proofErr w:type="spellStart"/>
+      <w:r>
+        <w:rPr>
+          <w:rFonts w:ascii="Times New Roman" w:hAnsi="Times New Roman" w:cs="Times New Roman"/>
+          <w:sz w:val="24"/>
+          <w:szCs w:val="24"/>
+          <w:lang w:val="en-US"/>
+        </w:rPr>
+        <w:t>dengan</w:t>
+      </w:r>
+      <w:proofErr w:type="spellEnd"/>
+      <w:r>
+        <w:rPr>
+          <w:rFonts w:ascii="Times New Roman" w:hAnsi="Times New Roman" w:cs="Times New Roman"/>
+          <w:sz w:val="24"/>
+          <w:szCs w:val="24"/>
+          <w:lang w:val="en-US"/>
+        </w:rPr>
+        <w:t xml:space="preserve">  </w:t>
+      </w:r>
+      <w:proofErr w:type="spellStart"/>
+      <w:r>
+        <w:rPr>
+          <w:rFonts w:ascii="Times New Roman" w:hAnsi="Times New Roman" w:cs="Times New Roman"/>
+          <w:sz w:val="24"/>
+          <w:szCs w:val="24"/>
+          <w:lang w:val="en-US"/>
+        </w:rPr>
+        <w:t>menggunakan</w:t>
+      </w:r>
+      <w:proofErr w:type="spellEnd"/>
+      <w:r>
+        <w:rPr>
+          <w:rFonts w:ascii="Times New Roman" w:hAnsi="Times New Roman" w:cs="Times New Roman"/>
+          <w:sz w:val="24"/>
+          <w:szCs w:val="24"/>
+          <w:lang w:val="en-US"/>
+        </w:rPr>
+        <w:t xml:space="preserve">  media  </w:t>
+      </w:r>
+      <w:proofErr w:type="spellStart"/>
+      <w:r>
+        <w:rPr>
+          <w:rFonts w:ascii="Times New Roman" w:hAnsi="Times New Roman" w:cs="Times New Roman"/>
+          <w:sz w:val="24"/>
+          <w:szCs w:val="24"/>
+          <w:lang w:val="en-US"/>
+        </w:rPr>
+        <w:t>komputer</w:t>
+      </w:r>
+      <w:proofErr w:type="spellEnd"/>
+      <w:r>
+        <w:rPr>
+          <w:rFonts w:ascii="Times New Roman" w:hAnsi="Times New Roman" w:cs="Times New Roman"/>
+          <w:sz w:val="24"/>
+          <w:szCs w:val="24"/>
+          <w:lang w:val="en-US"/>
+        </w:rPr>
+        <w:t xml:space="preserve">.   </w:t>
+      </w:r>
+      <w:proofErr w:type="spellStart"/>
+      <w:r>
+        <w:rPr>
+          <w:rFonts w:ascii="Times New Roman" w:hAnsi="Times New Roman" w:cs="Times New Roman"/>
+          <w:sz w:val="24"/>
+          <w:szCs w:val="24"/>
+          <w:lang w:val="en-US"/>
+        </w:rPr>
+        <w:t>Diharapkan</w:t>
+      </w:r>
+      <w:proofErr w:type="spellEnd"/>
+      <w:r>
+        <w:rPr>
+          <w:rFonts w:ascii="Times New Roman" w:hAnsi="Times New Roman" w:cs="Times New Roman"/>
+          <w:sz w:val="24"/>
+          <w:szCs w:val="24"/>
+          <w:lang w:val="en-US"/>
+        </w:rPr>
+        <w:t xml:space="preserve"> </w:t>
       </w:r>
       <w:proofErr w:type="spellStart"/>
       <w:proofErr w:type="gramStart"/>
@@ -1318,9 +1772,30 @@
           <w:szCs w:val="24"/>
           <w:lang w:val="en-US"/>
         </w:rPr>
+        <w:t>hasil</w:t>
+      </w:r>
+      <w:proofErr w:type="spellEnd"/>
+      <w:r>
+        <w:rPr>
+          <w:rFonts w:ascii="Times New Roman" w:hAnsi="Times New Roman" w:cs="Times New Roman"/>
+          <w:sz w:val="24"/>
+          <w:szCs w:val="24"/>
+          <w:lang w:val="en-US"/>
+        </w:rPr>
+        <w:t xml:space="preserve">  </w:t>
+      </w:r>
+      <w:proofErr w:type="spellStart"/>
+      <w:r>
+        <w:rPr>
+          <w:rFonts w:ascii="Times New Roman" w:hAnsi="Times New Roman" w:cs="Times New Roman"/>
+          <w:sz w:val="24"/>
+          <w:szCs w:val="24"/>
+          <w:lang w:val="en-US"/>
+        </w:rPr>
         <w:t>Penelitian</w:t>
       </w:r>
       <w:proofErr w:type="spellEnd"/>
+      <w:proofErr w:type="gramEnd"/>
       <w:r>
         <w:rPr>
           <w:rFonts w:ascii="Times New Roman" w:hAnsi="Times New Roman" w:cs="Times New Roman"/>
@@ -1341,6 +1816,1351 @@
         <w:t>ini</w:t>
       </w:r>
       <w:proofErr w:type="spellEnd"/>
+      <w:r>
+        <w:rPr>
+          <w:rFonts w:ascii="Times New Roman" w:hAnsi="Times New Roman" w:cs="Times New Roman"/>
+          <w:sz w:val="24"/>
+          <w:szCs w:val="24"/>
+          <w:lang w:val="en-US"/>
+        </w:rPr>
+        <w:t xml:space="preserve">  </w:t>
+      </w:r>
+      <w:proofErr w:type="spellStart"/>
+      <w:r>
+        <w:rPr>
+          <w:rFonts w:ascii="Times New Roman" w:hAnsi="Times New Roman" w:cs="Times New Roman"/>
+          <w:sz w:val="24"/>
+          <w:szCs w:val="24"/>
+          <w:lang w:val="en-US"/>
+        </w:rPr>
+        <w:t>adalah</w:t>
+      </w:r>
+      <w:proofErr w:type="spellEnd"/>
+      <w:r>
+        <w:rPr>
+          <w:rFonts w:ascii="Times New Roman" w:hAnsi="Times New Roman" w:cs="Times New Roman"/>
+          <w:sz w:val="24"/>
+          <w:szCs w:val="24"/>
+          <w:lang w:val="en-US"/>
+        </w:rPr>
+        <w:t xml:space="preserve">  </w:t>
+      </w:r>
+      <w:proofErr w:type="spellStart"/>
+      <w:r>
+        <w:rPr>
+          <w:rFonts w:ascii="Times New Roman" w:hAnsi="Times New Roman" w:cs="Times New Roman"/>
+          <w:sz w:val="24"/>
+          <w:szCs w:val="24"/>
+          <w:lang w:val="en-US"/>
+        </w:rPr>
+        <w:t>Sistem</w:t>
+      </w:r>
+      <w:proofErr w:type="spellEnd"/>
+      <w:r>
+        <w:rPr>
+          <w:rFonts w:ascii="Times New Roman" w:hAnsi="Times New Roman" w:cs="Times New Roman"/>
+          <w:sz w:val="24"/>
+          <w:szCs w:val="24"/>
+          <w:lang w:val="en-US"/>
+        </w:rPr>
+        <w:t xml:space="preserve">  </w:t>
+      </w:r>
+      <w:proofErr w:type="spellStart"/>
+      <w:r>
+        <w:rPr>
+          <w:rFonts w:ascii="Times New Roman" w:hAnsi="Times New Roman" w:cs="Times New Roman"/>
+          <w:sz w:val="24"/>
+          <w:szCs w:val="24"/>
+          <w:lang w:val="en-US"/>
+        </w:rPr>
+        <w:t>Ujian</w:t>
+      </w:r>
+      <w:proofErr w:type="spellEnd"/>
+      <w:r>
+        <w:rPr>
+          <w:rFonts w:ascii="Times New Roman" w:hAnsi="Times New Roman" w:cs="Times New Roman"/>
+          <w:sz w:val="24"/>
+          <w:szCs w:val="24"/>
+          <w:lang w:val="en-US"/>
+        </w:rPr>
+        <w:t xml:space="preserve"> Online</w:t>
+      </w:r>
+      <w:r>
+        <w:rPr>
+          <w:rFonts w:ascii="Times New Roman" w:hAnsi="Times New Roman" w:cs="Times New Roman"/>
+          <w:sz w:val="24"/>
+          <w:szCs w:val="24"/>
+          <w:lang w:val="en-US"/>
+        </w:rPr>
+        <w:t xml:space="preserve"> </w:t>
+      </w:r>
+      <w:proofErr w:type="spellStart"/>
+      <w:r>
+        <w:rPr>
+          <w:rFonts w:ascii="Times New Roman" w:hAnsi="Times New Roman" w:cs="Times New Roman"/>
+          <w:sz w:val="24"/>
+          <w:szCs w:val="24"/>
+          <w:lang w:val="en-US"/>
+        </w:rPr>
+        <w:t>berbasis</w:t>
+      </w:r>
+      <w:proofErr w:type="spellEnd"/>
+      <w:r>
+        <w:rPr>
+          <w:rFonts w:ascii="Times New Roman" w:hAnsi="Times New Roman" w:cs="Times New Roman"/>
+          <w:sz w:val="24"/>
+          <w:szCs w:val="24"/>
+          <w:lang w:val="en-US"/>
+        </w:rPr>
+        <w:t xml:space="preserve"> website  yang  </w:t>
+      </w:r>
+      <w:proofErr w:type="spellStart"/>
+      <w:r>
+        <w:rPr>
+          <w:rFonts w:ascii="Times New Roman" w:hAnsi="Times New Roman" w:cs="Times New Roman"/>
+          <w:sz w:val="24"/>
+          <w:szCs w:val="24"/>
+          <w:lang w:val="en-US"/>
+        </w:rPr>
+        <w:t>mampu</w:t>
+      </w:r>
+      <w:proofErr w:type="spellEnd"/>
+      <w:r>
+        <w:rPr>
+          <w:rFonts w:ascii="Times New Roman" w:hAnsi="Times New Roman" w:cs="Times New Roman"/>
+          <w:sz w:val="24"/>
+          <w:szCs w:val="24"/>
+          <w:lang w:val="en-US"/>
+        </w:rPr>
+        <w:t xml:space="preserve">  </w:t>
+      </w:r>
+      <w:proofErr w:type="spellStart"/>
+      <w:r>
+        <w:rPr>
+          <w:rFonts w:ascii="Times New Roman" w:hAnsi="Times New Roman" w:cs="Times New Roman"/>
+          <w:sz w:val="24"/>
+          <w:szCs w:val="24"/>
+          <w:lang w:val="en-US"/>
+        </w:rPr>
+        <w:t>menampilkan</w:t>
+      </w:r>
+      <w:proofErr w:type="spellEnd"/>
+      <w:r>
+        <w:rPr>
+          <w:rFonts w:ascii="Times New Roman" w:hAnsi="Times New Roman" w:cs="Times New Roman"/>
+          <w:sz w:val="24"/>
+          <w:szCs w:val="24"/>
+          <w:lang w:val="en-US"/>
+        </w:rPr>
+        <w:t xml:space="preserve">  </w:t>
+      </w:r>
+      <w:proofErr w:type="spellStart"/>
+      <w:r>
+        <w:rPr>
+          <w:rFonts w:ascii="Times New Roman" w:hAnsi="Times New Roman" w:cs="Times New Roman"/>
+          <w:sz w:val="24"/>
+          <w:szCs w:val="24"/>
+          <w:lang w:val="en-US"/>
+        </w:rPr>
+        <w:t>soal-soal</w:t>
+      </w:r>
+      <w:proofErr w:type="spellEnd"/>
+      <w:r>
+        <w:rPr>
+          <w:rFonts w:ascii="Times New Roman" w:hAnsi="Times New Roman" w:cs="Times New Roman"/>
+          <w:sz w:val="24"/>
+          <w:szCs w:val="24"/>
+          <w:lang w:val="en-US"/>
+        </w:rPr>
+        <w:t xml:space="preserve">  </w:t>
+      </w:r>
+      <w:proofErr w:type="spellStart"/>
+      <w:r>
+        <w:rPr>
+          <w:rFonts w:ascii="Times New Roman" w:hAnsi="Times New Roman" w:cs="Times New Roman"/>
+          <w:sz w:val="24"/>
+          <w:szCs w:val="24"/>
+          <w:lang w:val="en-US"/>
+        </w:rPr>
+        <w:t>ujian</w:t>
+      </w:r>
+      <w:proofErr w:type="spellEnd"/>
+      <w:r>
+        <w:rPr>
+          <w:rFonts w:ascii="Times New Roman" w:hAnsi="Times New Roman" w:cs="Times New Roman"/>
+          <w:sz w:val="24"/>
+          <w:szCs w:val="24"/>
+          <w:lang w:val="en-US"/>
+        </w:rPr>
+        <w:t xml:space="preserve"> </w:t>
+      </w:r>
+      <w:proofErr w:type="spellStart"/>
+      <w:r>
+        <w:rPr>
+          <w:rFonts w:ascii="Times New Roman" w:hAnsi="Times New Roman" w:cs="Times New Roman"/>
+          <w:sz w:val="24"/>
+          <w:szCs w:val="24"/>
+          <w:lang w:val="en-US"/>
+        </w:rPr>
+        <w:t>sesuai</w:t>
+      </w:r>
+      <w:proofErr w:type="spellEnd"/>
+      <w:r>
+        <w:rPr>
+          <w:rFonts w:ascii="Times New Roman" w:hAnsi="Times New Roman" w:cs="Times New Roman"/>
+          <w:sz w:val="24"/>
+          <w:szCs w:val="24"/>
+          <w:lang w:val="en-US"/>
+        </w:rPr>
+        <w:t xml:space="preserve">  </w:t>
+      </w:r>
+      <w:proofErr w:type="spellStart"/>
+      <w:r>
+        <w:rPr>
+          <w:rFonts w:ascii="Times New Roman" w:hAnsi="Times New Roman" w:cs="Times New Roman"/>
+          <w:sz w:val="24"/>
+          <w:szCs w:val="24"/>
+          <w:lang w:val="en-US"/>
+        </w:rPr>
+        <w:t>kategori</w:t>
+      </w:r>
+      <w:proofErr w:type="spellEnd"/>
+      <w:r>
+        <w:rPr>
+          <w:rFonts w:ascii="Times New Roman" w:hAnsi="Times New Roman" w:cs="Times New Roman"/>
+          <w:sz w:val="24"/>
+          <w:szCs w:val="24"/>
+          <w:lang w:val="en-US"/>
+        </w:rPr>
+        <w:t xml:space="preserve">  dan  </w:t>
+      </w:r>
+      <w:proofErr w:type="spellStart"/>
+      <w:r>
+        <w:rPr>
+          <w:rFonts w:ascii="Times New Roman" w:hAnsi="Times New Roman" w:cs="Times New Roman"/>
+          <w:sz w:val="24"/>
+          <w:szCs w:val="24"/>
+          <w:lang w:val="en-US"/>
+        </w:rPr>
+        <w:t>dapat</w:t>
+      </w:r>
+      <w:proofErr w:type="spellEnd"/>
+      <w:r>
+        <w:rPr>
+          <w:rFonts w:ascii="Times New Roman" w:hAnsi="Times New Roman" w:cs="Times New Roman"/>
+          <w:sz w:val="24"/>
+          <w:szCs w:val="24"/>
+          <w:lang w:val="en-US"/>
+        </w:rPr>
+        <w:t xml:space="preserve"> </w:t>
+      </w:r>
+      <w:proofErr w:type="spellStart"/>
+      <w:r>
+        <w:rPr>
+          <w:rFonts w:ascii="Times New Roman" w:hAnsi="Times New Roman" w:cs="Times New Roman"/>
+          <w:sz w:val="24"/>
+          <w:szCs w:val="24"/>
+          <w:lang w:val="en-US"/>
+        </w:rPr>
+        <w:t>melakukan</w:t>
+      </w:r>
+      <w:proofErr w:type="spellEnd"/>
+      <w:r>
+        <w:rPr>
+          <w:rFonts w:ascii="Times New Roman" w:hAnsi="Times New Roman" w:cs="Times New Roman"/>
+          <w:sz w:val="24"/>
+          <w:szCs w:val="24"/>
+          <w:lang w:val="en-US"/>
+        </w:rPr>
+        <w:t xml:space="preserve">  </w:t>
+      </w:r>
+      <w:proofErr w:type="spellStart"/>
+      <w:r>
+        <w:rPr>
+          <w:rFonts w:ascii="Times New Roman" w:hAnsi="Times New Roman" w:cs="Times New Roman"/>
+          <w:sz w:val="24"/>
+          <w:szCs w:val="24"/>
+          <w:lang w:val="en-US"/>
+        </w:rPr>
+        <w:t>penilaian</w:t>
+      </w:r>
+      <w:proofErr w:type="spellEnd"/>
+      <w:r>
+        <w:rPr>
+          <w:rFonts w:ascii="Times New Roman" w:hAnsi="Times New Roman" w:cs="Times New Roman"/>
+          <w:sz w:val="24"/>
+          <w:szCs w:val="24"/>
+          <w:lang w:val="en-US"/>
+        </w:rPr>
+        <w:t xml:space="preserve">  </w:t>
+      </w:r>
+      <w:proofErr w:type="spellStart"/>
+      <w:r>
+        <w:rPr>
+          <w:rFonts w:ascii="Times New Roman" w:hAnsi="Times New Roman" w:cs="Times New Roman"/>
+          <w:sz w:val="24"/>
+          <w:szCs w:val="24"/>
+          <w:lang w:val="en-US"/>
+        </w:rPr>
+        <w:t>hasil</w:t>
+      </w:r>
+      <w:proofErr w:type="spellEnd"/>
+      <w:r>
+        <w:rPr>
+          <w:rFonts w:ascii="Times New Roman" w:hAnsi="Times New Roman" w:cs="Times New Roman"/>
+          <w:sz w:val="24"/>
+          <w:szCs w:val="24"/>
+          <w:lang w:val="en-US"/>
+        </w:rPr>
+        <w:t xml:space="preserve">  </w:t>
+      </w:r>
+      <w:proofErr w:type="spellStart"/>
+      <w:r>
+        <w:rPr>
+          <w:rFonts w:ascii="Times New Roman" w:hAnsi="Times New Roman" w:cs="Times New Roman"/>
+          <w:sz w:val="24"/>
+          <w:szCs w:val="24"/>
+          <w:lang w:val="en-US"/>
+        </w:rPr>
+        <w:t>jawaban</w:t>
+      </w:r>
+      <w:proofErr w:type="spellEnd"/>
+      <w:r>
+        <w:rPr>
+          <w:rFonts w:ascii="Times New Roman" w:hAnsi="Times New Roman" w:cs="Times New Roman"/>
+          <w:sz w:val="24"/>
+          <w:szCs w:val="24"/>
+          <w:lang w:val="en-US"/>
+        </w:rPr>
+        <w:t xml:space="preserve">  </w:t>
+      </w:r>
+      <w:proofErr w:type="spellStart"/>
+      <w:r>
+        <w:rPr>
+          <w:rFonts w:ascii="Times New Roman" w:hAnsi="Times New Roman" w:cs="Times New Roman"/>
+          <w:sz w:val="24"/>
+          <w:szCs w:val="24"/>
+          <w:lang w:val="en-US"/>
+        </w:rPr>
+        <w:t>secara</w:t>
+      </w:r>
+      <w:proofErr w:type="spellEnd"/>
+      <w:r>
+        <w:rPr>
+          <w:rFonts w:ascii="Times New Roman" w:hAnsi="Times New Roman" w:cs="Times New Roman"/>
+          <w:sz w:val="24"/>
+          <w:szCs w:val="24"/>
+          <w:lang w:val="en-US"/>
+        </w:rPr>
+        <w:t xml:space="preserve">  </w:t>
+      </w:r>
+      <w:proofErr w:type="spellStart"/>
+      <w:r>
+        <w:rPr>
+          <w:rFonts w:ascii="Times New Roman" w:hAnsi="Times New Roman" w:cs="Times New Roman"/>
+          <w:sz w:val="24"/>
+          <w:szCs w:val="24"/>
+          <w:lang w:val="en-US"/>
+        </w:rPr>
+        <w:t>langsung</w:t>
+      </w:r>
+      <w:proofErr w:type="spellEnd"/>
+      <w:r>
+        <w:rPr>
+          <w:rFonts w:ascii="Times New Roman" w:hAnsi="Times New Roman" w:cs="Times New Roman"/>
+          <w:sz w:val="24"/>
+          <w:szCs w:val="24"/>
+          <w:lang w:val="en-US"/>
+        </w:rPr>
+        <w:t xml:space="preserve">,  </w:t>
+      </w:r>
+      <w:proofErr w:type="spellStart"/>
+      <w:r>
+        <w:rPr>
+          <w:rFonts w:ascii="Times New Roman" w:hAnsi="Times New Roman" w:cs="Times New Roman"/>
+          <w:sz w:val="24"/>
+          <w:szCs w:val="24"/>
+          <w:lang w:val="en-US"/>
+        </w:rPr>
+        <w:t>dengan</w:t>
+      </w:r>
+      <w:proofErr w:type="spellEnd"/>
+      <w:r>
+        <w:rPr>
+          <w:rFonts w:ascii="Times New Roman" w:hAnsi="Times New Roman" w:cs="Times New Roman"/>
+          <w:sz w:val="24"/>
+          <w:szCs w:val="24"/>
+          <w:lang w:val="en-US"/>
+        </w:rPr>
+        <w:t xml:space="preserve">  </w:t>
+      </w:r>
+      <w:proofErr w:type="spellStart"/>
+      <w:r>
+        <w:rPr>
+          <w:rFonts w:ascii="Times New Roman" w:hAnsi="Times New Roman" w:cs="Times New Roman"/>
+          <w:sz w:val="24"/>
+          <w:szCs w:val="24"/>
+          <w:lang w:val="en-US"/>
+        </w:rPr>
+        <w:t>demikian</w:t>
+      </w:r>
+      <w:proofErr w:type="spellEnd"/>
+      <w:r>
+        <w:rPr>
+          <w:rFonts w:ascii="Times New Roman" w:hAnsi="Times New Roman" w:cs="Times New Roman"/>
+          <w:sz w:val="24"/>
+          <w:szCs w:val="24"/>
+          <w:lang w:val="en-US"/>
+        </w:rPr>
+        <w:t xml:space="preserve">  </w:t>
+      </w:r>
+      <w:proofErr w:type="spellStart"/>
+      <w:r>
+        <w:rPr>
+          <w:rFonts w:ascii="Times New Roman" w:hAnsi="Times New Roman" w:cs="Times New Roman"/>
+          <w:sz w:val="24"/>
+          <w:szCs w:val="24"/>
+          <w:lang w:val="en-US"/>
+        </w:rPr>
+        <w:t>diharapkan</w:t>
+      </w:r>
+      <w:proofErr w:type="spellEnd"/>
+      <w:r>
+        <w:rPr>
+          <w:rFonts w:ascii="Times New Roman" w:hAnsi="Times New Roman" w:cs="Times New Roman"/>
+          <w:sz w:val="24"/>
+          <w:szCs w:val="24"/>
+          <w:lang w:val="en-US"/>
+        </w:rPr>
+        <w:t xml:space="preserve">  </w:t>
+      </w:r>
+      <w:proofErr w:type="spellStart"/>
+      <w:r>
+        <w:rPr>
+          <w:rFonts w:ascii="Times New Roman" w:hAnsi="Times New Roman" w:cs="Times New Roman"/>
+          <w:sz w:val="24"/>
+          <w:szCs w:val="24"/>
+          <w:lang w:val="en-US"/>
+        </w:rPr>
+        <w:t>dapat</w:t>
+      </w:r>
+      <w:proofErr w:type="spellEnd"/>
+      <w:r>
+        <w:rPr>
+          <w:rFonts w:ascii="Times New Roman" w:hAnsi="Times New Roman" w:cs="Times New Roman"/>
+          <w:sz w:val="24"/>
+          <w:szCs w:val="24"/>
+          <w:lang w:val="en-US"/>
+        </w:rPr>
+        <w:t xml:space="preserve">  </w:t>
+      </w:r>
+      <w:proofErr w:type="spellStart"/>
+      <w:r>
+        <w:rPr>
+          <w:rFonts w:ascii="Times New Roman" w:hAnsi="Times New Roman" w:cs="Times New Roman"/>
+          <w:sz w:val="24"/>
+          <w:szCs w:val="24"/>
+          <w:lang w:val="en-US"/>
+        </w:rPr>
+        <w:t>membantu</w:t>
+      </w:r>
+      <w:proofErr w:type="spellEnd"/>
+      <w:r>
+        <w:rPr>
+          <w:rFonts w:ascii="Times New Roman" w:hAnsi="Times New Roman" w:cs="Times New Roman"/>
+          <w:sz w:val="24"/>
+          <w:szCs w:val="24"/>
+          <w:lang w:val="en-US"/>
+        </w:rPr>
+        <w:t xml:space="preserve"> </w:t>
+      </w:r>
+      <w:proofErr w:type="spellStart"/>
+      <w:r>
+        <w:rPr>
+          <w:rFonts w:ascii="Times New Roman" w:hAnsi="Times New Roman" w:cs="Times New Roman"/>
+          <w:sz w:val="24"/>
+          <w:szCs w:val="24"/>
+          <w:lang w:val="en-US"/>
+        </w:rPr>
+        <w:t>peserta</w:t>
+      </w:r>
+      <w:proofErr w:type="spellEnd"/>
+      <w:r>
+        <w:rPr>
+          <w:rFonts w:ascii="Times New Roman" w:hAnsi="Times New Roman" w:cs="Times New Roman"/>
+          <w:sz w:val="24"/>
+          <w:szCs w:val="24"/>
+          <w:lang w:val="en-US"/>
+        </w:rPr>
+        <w:t xml:space="preserve">  </w:t>
+      </w:r>
+      <w:proofErr w:type="spellStart"/>
+      <w:r>
+        <w:rPr>
+          <w:rFonts w:ascii="Times New Roman" w:hAnsi="Times New Roman" w:cs="Times New Roman"/>
+          <w:sz w:val="24"/>
+          <w:szCs w:val="24"/>
+          <w:lang w:val="en-US"/>
+        </w:rPr>
+        <w:t>dalam</w:t>
+      </w:r>
+      <w:proofErr w:type="spellEnd"/>
+      <w:r>
+        <w:rPr>
+          <w:rFonts w:ascii="Times New Roman" w:hAnsi="Times New Roman" w:cs="Times New Roman"/>
+          <w:sz w:val="24"/>
+          <w:szCs w:val="24"/>
+          <w:lang w:val="en-US"/>
+        </w:rPr>
+        <w:t xml:space="preserve"> </w:t>
+      </w:r>
+      <w:proofErr w:type="spellStart"/>
+      <w:r>
+        <w:rPr>
+          <w:rFonts w:ascii="Times New Roman" w:hAnsi="Times New Roman" w:cs="Times New Roman"/>
+          <w:sz w:val="24"/>
+          <w:szCs w:val="24"/>
+          <w:lang w:val="en-US"/>
+        </w:rPr>
+        <w:t>mengikuti</w:t>
+      </w:r>
+      <w:proofErr w:type="spellEnd"/>
+      <w:r>
+        <w:rPr>
+          <w:rFonts w:ascii="Times New Roman" w:hAnsi="Times New Roman" w:cs="Times New Roman"/>
+          <w:sz w:val="24"/>
+          <w:szCs w:val="24"/>
+          <w:lang w:val="en-US"/>
+        </w:rPr>
+        <w:t xml:space="preserve"> </w:t>
+      </w:r>
+      <w:proofErr w:type="spellStart"/>
+      <w:r>
+        <w:rPr>
+          <w:rFonts w:ascii="Times New Roman" w:hAnsi="Times New Roman" w:cs="Times New Roman"/>
+          <w:sz w:val="24"/>
+          <w:szCs w:val="24"/>
+          <w:lang w:val="en-US"/>
+        </w:rPr>
+        <w:t>ujian</w:t>
+      </w:r>
+      <w:proofErr w:type="spellEnd"/>
+      <w:r>
+        <w:rPr>
+          <w:rFonts w:ascii="Times New Roman" w:hAnsi="Times New Roman" w:cs="Times New Roman"/>
+          <w:sz w:val="24"/>
+          <w:szCs w:val="24"/>
+          <w:lang w:val="en-US"/>
+        </w:rPr>
+        <w:t xml:space="preserve"> online. </w:t>
+      </w:r>
+      <w:proofErr w:type="spellStart"/>
+      <w:r>
+        <w:rPr>
+          <w:rFonts w:ascii="Times New Roman" w:hAnsi="Times New Roman" w:cs="Times New Roman"/>
+          <w:sz w:val="24"/>
+          <w:szCs w:val="24"/>
+          <w:lang w:val="en-US"/>
+        </w:rPr>
+        <w:t>Sistem</w:t>
+      </w:r>
+      <w:proofErr w:type="spellEnd"/>
+      <w:r>
+        <w:rPr>
+          <w:rFonts w:ascii="Times New Roman" w:hAnsi="Times New Roman" w:cs="Times New Roman"/>
+          <w:sz w:val="24"/>
+          <w:szCs w:val="24"/>
+          <w:lang w:val="en-US"/>
+        </w:rPr>
+        <w:t xml:space="preserve">  </w:t>
+      </w:r>
+      <w:proofErr w:type="spellStart"/>
+      <w:r>
+        <w:rPr>
+          <w:rFonts w:ascii="Times New Roman" w:hAnsi="Times New Roman" w:cs="Times New Roman"/>
+          <w:sz w:val="24"/>
+          <w:szCs w:val="24"/>
+          <w:lang w:val="en-US"/>
+        </w:rPr>
+        <w:t>ujian</w:t>
+      </w:r>
+      <w:proofErr w:type="spellEnd"/>
+      <w:r>
+        <w:rPr>
+          <w:rFonts w:ascii="Times New Roman" w:hAnsi="Times New Roman" w:cs="Times New Roman"/>
+          <w:sz w:val="24"/>
+          <w:szCs w:val="24"/>
+          <w:lang w:val="en-US"/>
+        </w:rPr>
+        <w:t xml:space="preserve"> online </w:t>
+      </w:r>
+      <w:proofErr w:type="spellStart"/>
+      <w:r>
+        <w:rPr>
+          <w:rFonts w:ascii="Times New Roman" w:hAnsi="Times New Roman" w:cs="Times New Roman"/>
+          <w:sz w:val="24"/>
+          <w:szCs w:val="24"/>
+          <w:lang w:val="en-US"/>
+        </w:rPr>
+        <w:t>untuk</w:t>
+      </w:r>
+      <w:proofErr w:type="spellEnd"/>
+      <w:r>
+        <w:rPr>
+          <w:rFonts w:ascii="Times New Roman" w:hAnsi="Times New Roman" w:cs="Times New Roman"/>
+          <w:sz w:val="24"/>
+          <w:szCs w:val="24"/>
+          <w:lang w:val="en-US"/>
+        </w:rPr>
+        <w:t xml:space="preserve"> </w:t>
+      </w:r>
+      <w:r>
+        <w:rPr>
+          <w:rFonts w:ascii="Times New Roman" w:hAnsi="Times New Roman" w:cs="Times New Roman"/>
+          <w:sz w:val="24"/>
+          <w:szCs w:val="24"/>
+        </w:rPr>
+        <w:t>mengukur pencapaian kompetensi peserta didik sebagai pengukuran prestasi belajar atau pencapaian kompetensi sekolah</w:t>
+      </w:r>
+      <w:r>
+        <w:rPr>
+          <w:rFonts w:ascii="Times New Roman" w:hAnsi="Times New Roman" w:cs="Times New Roman"/>
+          <w:sz w:val="24"/>
+          <w:szCs w:val="24"/>
+          <w:lang w:val="en-US"/>
+        </w:rPr>
+        <w:t xml:space="preserve"> </w:t>
+      </w:r>
+      <w:proofErr w:type="spellStart"/>
+      <w:r>
+        <w:rPr>
+          <w:rFonts w:ascii="Times New Roman" w:hAnsi="Times New Roman" w:cs="Times New Roman"/>
+          <w:sz w:val="24"/>
+          <w:szCs w:val="24"/>
+          <w:lang w:val="en-US"/>
+        </w:rPr>
+        <w:t>berbasis</w:t>
+      </w:r>
+      <w:proofErr w:type="spellEnd"/>
+      <w:r>
+        <w:rPr>
+          <w:rFonts w:ascii="Times New Roman" w:hAnsi="Times New Roman" w:cs="Times New Roman"/>
+          <w:sz w:val="24"/>
+          <w:szCs w:val="24"/>
+          <w:lang w:val="en-US"/>
+        </w:rPr>
+        <w:t xml:space="preserve"> website</w:t>
+      </w:r>
+      <w:r>
+        <w:rPr>
+          <w:rFonts w:ascii="Times New Roman" w:hAnsi="Times New Roman" w:cs="Times New Roman"/>
+          <w:sz w:val="24"/>
+          <w:szCs w:val="24"/>
+          <w:lang w:val="en-US"/>
+        </w:rPr>
+        <w:t xml:space="preserve"> </w:t>
+      </w:r>
+      <w:proofErr w:type="spellStart"/>
+      <w:r>
+        <w:rPr>
+          <w:rFonts w:ascii="Times New Roman" w:hAnsi="Times New Roman" w:cs="Times New Roman"/>
+          <w:sz w:val="24"/>
+          <w:szCs w:val="24"/>
+          <w:lang w:val="en-US"/>
+        </w:rPr>
+        <w:t>ini</w:t>
+      </w:r>
+      <w:proofErr w:type="spellEnd"/>
+      <w:r>
+        <w:rPr>
+          <w:rFonts w:ascii="Times New Roman" w:hAnsi="Times New Roman" w:cs="Times New Roman"/>
+          <w:sz w:val="24"/>
+          <w:szCs w:val="24"/>
+          <w:lang w:val="en-US"/>
+        </w:rPr>
+        <w:t xml:space="preserve"> </w:t>
+      </w:r>
+      <w:proofErr w:type="spellStart"/>
+      <w:r>
+        <w:rPr>
+          <w:rFonts w:ascii="Times New Roman" w:hAnsi="Times New Roman" w:cs="Times New Roman"/>
+          <w:sz w:val="24"/>
+          <w:szCs w:val="24"/>
+          <w:lang w:val="en-US"/>
+        </w:rPr>
+        <w:t>menggunakan</w:t>
+      </w:r>
+      <w:proofErr w:type="spellEnd"/>
+      <w:r>
+        <w:rPr>
+          <w:rFonts w:ascii="Times New Roman" w:hAnsi="Times New Roman" w:cs="Times New Roman"/>
+          <w:sz w:val="24"/>
+          <w:szCs w:val="24"/>
+          <w:lang w:val="en-US"/>
+        </w:rPr>
+        <w:t xml:space="preserve"> </w:t>
+      </w:r>
+      <w:proofErr w:type="spellStart"/>
+      <w:r>
+        <w:rPr>
+          <w:rFonts w:ascii="Times New Roman" w:hAnsi="Times New Roman" w:cs="Times New Roman"/>
+          <w:sz w:val="24"/>
+          <w:szCs w:val="24"/>
+          <w:lang w:val="en-US"/>
+        </w:rPr>
+        <w:t>metode</w:t>
+      </w:r>
+      <w:proofErr w:type="spellEnd"/>
+      <w:r>
+        <w:rPr>
+          <w:rFonts w:ascii="Times New Roman" w:hAnsi="Times New Roman" w:cs="Times New Roman"/>
+          <w:sz w:val="24"/>
+          <w:szCs w:val="24"/>
+          <w:lang w:val="en-US"/>
+        </w:rPr>
+        <w:t xml:space="preserve"> </w:t>
+      </w:r>
+      <w:r>
+        <w:rPr>
+          <w:rFonts w:ascii="Times New Roman" w:hAnsi="Times New Roman" w:cs="Times New Roman"/>
+          <w:i/>
+          <w:sz w:val="24"/>
+          <w:szCs w:val="24"/>
+          <w:lang w:val="en-US"/>
+        </w:rPr>
+        <w:t>Linear Congruent Method</w:t>
+      </w:r>
+      <w:r>
+        <w:rPr>
+          <w:rFonts w:ascii="Times New Roman" w:hAnsi="Times New Roman" w:cs="Times New Roman"/>
+          <w:i/>
+          <w:sz w:val="24"/>
+          <w:szCs w:val="24"/>
+          <w:lang w:val="en-US"/>
+        </w:rPr>
+        <w:t xml:space="preserve"> </w:t>
+      </w:r>
+      <w:proofErr w:type="spellStart"/>
+      <w:r>
+        <w:rPr>
+          <w:rFonts w:ascii="Times New Roman" w:hAnsi="Times New Roman" w:cs="Times New Roman"/>
+          <w:sz w:val="24"/>
+          <w:szCs w:val="24"/>
+          <w:lang w:val="en-US"/>
+        </w:rPr>
+        <w:t>yaitu</w:t>
+      </w:r>
+      <w:proofErr w:type="spellEnd"/>
+      <w:r>
+        <w:rPr>
+          <w:rFonts w:ascii="Times New Roman" w:hAnsi="Times New Roman" w:cs="Times New Roman"/>
+          <w:sz w:val="24"/>
+          <w:szCs w:val="24"/>
+          <w:lang w:val="en-US"/>
+        </w:rPr>
+        <w:t xml:space="preserve"> </w:t>
+      </w:r>
+      <w:proofErr w:type="spellStart"/>
+      <w:r>
+        <w:rPr>
+          <w:rFonts w:ascii="Times New Roman" w:hAnsi="Times New Roman" w:cs="Times New Roman"/>
+          <w:sz w:val="24"/>
+          <w:szCs w:val="24"/>
+          <w:lang w:val="en-US"/>
+        </w:rPr>
+        <w:t>metode</w:t>
+      </w:r>
+      <w:proofErr w:type="spellEnd"/>
+      <w:r>
+        <w:rPr>
+          <w:rFonts w:ascii="Times New Roman" w:hAnsi="Times New Roman" w:cs="Times New Roman"/>
+          <w:sz w:val="24"/>
+          <w:szCs w:val="24"/>
+          <w:lang w:val="en-US"/>
+        </w:rPr>
+        <w:t xml:space="preserve"> </w:t>
+      </w:r>
+      <w:proofErr w:type="spellStart"/>
+      <w:r>
+        <w:rPr>
+          <w:rFonts w:ascii="Times New Roman" w:hAnsi="Times New Roman" w:cs="Times New Roman"/>
+          <w:sz w:val="24"/>
+          <w:szCs w:val="24"/>
+          <w:lang w:val="en-US"/>
+        </w:rPr>
+        <w:t>pembangkit</w:t>
+      </w:r>
+      <w:proofErr w:type="spellEnd"/>
+      <w:r>
+        <w:rPr>
+          <w:rFonts w:ascii="Times New Roman" w:hAnsi="Times New Roman" w:cs="Times New Roman"/>
+          <w:sz w:val="24"/>
+          <w:szCs w:val="24"/>
+          <w:lang w:val="en-US"/>
+        </w:rPr>
+        <w:t xml:space="preserve"> </w:t>
+      </w:r>
+      <w:proofErr w:type="spellStart"/>
+      <w:r>
+        <w:rPr>
+          <w:rFonts w:ascii="Times New Roman" w:hAnsi="Times New Roman" w:cs="Times New Roman"/>
+          <w:sz w:val="24"/>
+          <w:szCs w:val="24"/>
+          <w:lang w:val="en-US"/>
+        </w:rPr>
+        <w:t>bilangan</w:t>
+      </w:r>
+      <w:proofErr w:type="spellEnd"/>
+      <w:r>
+        <w:rPr>
+          <w:rFonts w:ascii="Times New Roman" w:hAnsi="Times New Roman" w:cs="Times New Roman"/>
+          <w:sz w:val="24"/>
+          <w:szCs w:val="24"/>
+          <w:lang w:val="en-US"/>
+        </w:rPr>
+        <w:t xml:space="preserve"> </w:t>
+      </w:r>
+      <w:proofErr w:type="spellStart"/>
+      <w:r>
+        <w:rPr>
+          <w:rFonts w:ascii="Times New Roman" w:hAnsi="Times New Roman" w:cs="Times New Roman"/>
+          <w:sz w:val="24"/>
+          <w:szCs w:val="24"/>
+          <w:lang w:val="en-US"/>
+        </w:rPr>
+        <w:t>acak</w:t>
+      </w:r>
+      <w:proofErr w:type="spellEnd"/>
+      <w:r>
+        <w:rPr>
+          <w:rFonts w:ascii="Times New Roman" w:hAnsi="Times New Roman" w:cs="Times New Roman"/>
+          <w:sz w:val="24"/>
+          <w:szCs w:val="24"/>
+          <w:lang w:val="en-US"/>
+        </w:rPr>
+        <w:t xml:space="preserve"> yang </w:t>
+      </w:r>
+      <w:proofErr w:type="spellStart"/>
+      <w:r>
+        <w:rPr>
+          <w:rFonts w:ascii="Times New Roman" w:hAnsi="Times New Roman" w:cs="Times New Roman"/>
+          <w:sz w:val="24"/>
+          <w:szCs w:val="24"/>
+          <w:lang w:val="en-US"/>
+        </w:rPr>
+        <w:t>banyak</w:t>
+      </w:r>
+      <w:proofErr w:type="spellEnd"/>
+      <w:r>
+        <w:rPr>
+          <w:rFonts w:ascii="Times New Roman" w:hAnsi="Times New Roman" w:cs="Times New Roman"/>
+          <w:sz w:val="24"/>
+          <w:szCs w:val="24"/>
+          <w:lang w:val="en-US"/>
+        </w:rPr>
+        <w:t xml:space="preserve"> </w:t>
+      </w:r>
+      <w:proofErr w:type="spellStart"/>
+      <w:r>
+        <w:rPr>
+          <w:rFonts w:ascii="Times New Roman" w:hAnsi="Times New Roman" w:cs="Times New Roman"/>
+          <w:sz w:val="24"/>
+          <w:szCs w:val="24"/>
+          <w:lang w:val="en-US"/>
+        </w:rPr>
+        <w:t>digunakan</w:t>
+      </w:r>
+      <w:proofErr w:type="spellEnd"/>
+      <w:r>
+        <w:rPr>
+          <w:rFonts w:ascii="Times New Roman" w:hAnsi="Times New Roman" w:cs="Times New Roman"/>
+          <w:sz w:val="24"/>
+          <w:szCs w:val="24"/>
+          <w:lang w:val="en-US"/>
+        </w:rPr>
+        <w:t xml:space="preserve"> </w:t>
+      </w:r>
+      <w:proofErr w:type="spellStart"/>
+      <w:r>
+        <w:rPr>
+          <w:rFonts w:ascii="Times New Roman" w:hAnsi="Times New Roman" w:cs="Times New Roman"/>
+          <w:sz w:val="24"/>
+          <w:szCs w:val="24"/>
+          <w:lang w:val="en-US"/>
+        </w:rPr>
+        <w:t>dalam</w:t>
+      </w:r>
+      <w:proofErr w:type="spellEnd"/>
+      <w:r>
+        <w:rPr>
+          <w:rFonts w:ascii="Times New Roman" w:hAnsi="Times New Roman" w:cs="Times New Roman"/>
+          <w:sz w:val="24"/>
+          <w:szCs w:val="24"/>
+          <w:lang w:val="en-US"/>
+        </w:rPr>
+        <w:t xml:space="preserve"> program </w:t>
+      </w:r>
+      <w:r>
+        <w:rPr>
+          <w:rFonts w:ascii="Times New Roman" w:hAnsi="Times New Roman" w:cs="Times New Roman"/>
+          <w:sz w:val="24"/>
+          <w:szCs w:val="24"/>
+          <w:lang w:val="en-US"/>
+        </w:rPr>
+        <w:t>co</w:t>
+      </w:r>
+      <w:bookmarkStart w:id="0" w:name="_GoBack"/>
+      <w:bookmarkEnd w:id="0"/>
+      <w:r>
+        <w:rPr>
+          <w:rFonts w:ascii="Times New Roman" w:hAnsi="Times New Roman" w:cs="Times New Roman"/>
+          <w:sz w:val="24"/>
+          <w:szCs w:val="24"/>
+          <w:lang w:val="en-US"/>
+        </w:rPr>
+        <w:t xml:space="preserve">mputer </w:t>
+      </w:r>
+      <w:proofErr w:type="spellStart"/>
+      <w:r>
+        <w:rPr>
+          <w:rFonts w:ascii="Times New Roman" w:hAnsi="Times New Roman" w:cs="Times New Roman"/>
+          <w:sz w:val="24"/>
+          <w:szCs w:val="24"/>
+          <w:lang w:val="en-US"/>
+        </w:rPr>
+        <w:t>atau</w:t>
+      </w:r>
+      <w:proofErr w:type="spellEnd"/>
+      <w:r>
+        <w:rPr>
+          <w:rFonts w:ascii="Times New Roman" w:hAnsi="Times New Roman" w:cs="Times New Roman"/>
+          <w:sz w:val="24"/>
+          <w:szCs w:val="24"/>
+          <w:lang w:val="en-US"/>
+        </w:rPr>
+        <w:t xml:space="preserve"> </w:t>
+      </w:r>
+      <w:r>
+        <w:rPr>
+          <w:rFonts w:ascii="Times New Roman" w:hAnsi="Times New Roman" w:cs="Times New Roman"/>
+          <w:i/>
+          <w:sz w:val="24"/>
+          <w:szCs w:val="24"/>
+          <w:lang w:val="en-US"/>
+        </w:rPr>
+        <w:t>SQL Random</w:t>
+      </w:r>
+      <w:r>
+        <w:rPr>
+          <w:rFonts w:ascii="Times New Roman" w:hAnsi="Times New Roman" w:cs="Times New Roman"/>
+          <w:sz w:val="24"/>
+          <w:szCs w:val="24"/>
+          <w:lang w:val="en-US"/>
+        </w:rPr>
+        <w:t xml:space="preserve"> </w:t>
+      </w:r>
+      <w:r>
+        <w:rPr>
+          <w:rFonts w:ascii="Times New Roman" w:hAnsi="Times New Roman" w:cs="Times New Roman"/>
+          <w:sz w:val="24"/>
+          <w:szCs w:val="24"/>
+          <w:lang w:val="en-US"/>
+        </w:rPr>
+        <w:t xml:space="preserve">, agar </w:t>
+      </w:r>
+      <w:proofErr w:type="spellStart"/>
+      <w:r>
+        <w:rPr>
+          <w:rFonts w:ascii="Times New Roman" w:hAnsi="Times New Roman" w:cs="Times New Roman"/>
+          <w:sz w:val="24"/>
+          <w:szCs w:val="24"/>
+          <w:lang w:val="en-US"/>
+        </w:rPr>
+        <w:t>tidak</w:t>
+      </w:r>
+      <w:proofErr w:type="spellEnd"/>
+      <w:r>
+        <w:rPr>
+          <w:rFonts w:ascii="Times New Roman" w:hAnsi="Times New Roman" w:cs="Times New Roman"/>
+          <w:sz w:val="24"/>
+          <w:szCs w:val="24"/>
+          <w:lang w:val="en-US"/>
+        </w:rPr>
+        <w:t xml:space="preserve"> </w:t>
+      </w:r>
+      <w:proofErr w:type="spellStart"/>
+      <w:r>
+        <w:rPr>
+          <w:rFonts w:ascii="Times New Roman" w:hAnsi="Times New Roman" w:cs="Times New Roman"/>
+          <w:sz w:val="24"/>
+          <w:szCs w:val="24"/>
+          <w:lang w:val="en-US"/>
+        </w:rPr>
+        <w:t>terjadi</w:t>
+      </w:r>
+      <w:proofErr w:type="spellEnd"/>
+      <w:r>
+        <w:rPr>
+          <w:rFonts w:ascii="Times New Roman" w:hAnsi="Times New Roman" w:cs="Times New Roman"/>
+          <w:sz w:val="24"/>
+          <w:szCs w:val="24"/>
+          <w:lang w:val="en-US"/>
+        </w:rPr>
+        <w:t xml:space="preserve"> </w:t>
+      </w:r>
+      <w:proofErr w:type="spellStart"/>
+      <w:r>
+        <w:rPr>
+          <w:rFonts w:ascii="Times New Roman" w:hAnsi="Times New Roman" w:cs="Times New Roman"/>
+          <w:sz w:val="24"/>
+          <w:szCs w:val="24"/>
+          <w:lang w:val="en-US"/>
+        </w:rPr>
+        <w:t>pengulangan</w:t>
+      </w:r>
+      <w:proofErr w:type="spellEnd"/>
+      <w:r>
+        <w:rPr>
+          <w:rFonts w:ascii="Times New Roman" w:hAnsi="Times New Roman" w:cs="Times New Roman"/>
+          <w:sz w:val="24"/>
+          <w:szCs w:val="24"/>
+          <w:lang w:val="en-US"/>
+        </w:rPr>
+        <w:t xml:space="preserve"> </w:t>
+      </w:r>
+      <w:proofErr w:type="spellStart"/>
+      <w:r>
+        <w:rPr>
+          <w:rFonts w:ascii="Times New Roman" w:hAnsi="Times New Roman" w:cs="Times New Roman"/>
+          <w:sz w:val="24"/>
+          <w:szCs w:val="24"/>
+          <w:lang w:val="en-US"/>
+        </w:rPr>
+        <w:t>soal</w:t>
+      </w:r>
+      <w:proofErr w:type="spellEnd"/>
+      <w:r>
+        <w:rPr>
+          <w:rFonts w:ascii="Times New Roman" w:hAnsi="Times New Roman" w:cs="Times New Roman"/>
+          <w:sz w:val="24"/>
+          <w:szCs w:val="24"/>
+          <w:lang w:val="en-US"/>
+        </w:rPr>
+        <w:t xml:space="preserve"> yang </w:t>
+      </w:r>
+      <w:proofErr w:type="spellStart"/>
+      <w:r>
+        <w:rPr>
+          <w:rFonts w:ascii="Times New Roman" w:hAnsi="Times New Roman" w:cs="Times New Roman"/>
+          <w:sz w:val="24"/>
+          <w:szCs w:val="24"/>
+          <w:lang w:val="en-US"/>
+        </w:rPr>
+        <w:t>sama</w:t>
+      </w:r>
+      <w:proofErr w:type="spellEnd"/>
+      <w:r>
+        <w:rPr>
+          <w:rFonts w:ascii="Times New Roman" w:hAnsi="Times New Roman" w:cs="Times New Roman"/>
+          <w:sz w:val="24"/>
+          <w:szCs w:val="24"/>
+          <w:lang w:val="en-US"/>
+        </w:rPr>
+        <w:t xml:space="preserve"> </w:t>
+      </w:r>
+      <w:proofErr w:type="spellStart"/>
+      <w:r>
+        <w:rPr>
+          <w:rFonts w:ascii="Times New Roman" w:hAnsi="Times New Roman" w:cs="Times New Roman"/>
+          <w:sz w:val="24"/>
+          <w:szCs w:val="24"/>
+          <w:lang w:val="en-US"/>
+        </w:rPr>
+        <w:t>dalam</w:t>
+      </w:r>
+      <w:proofErr w:type="spellEnd"/>
+      <w:r>
+        <w:rPr>
+          <w:rFonts w:ascii="Times New Roman" w:hAnsi="Times New Roman" w:cs="Times New Roman"/>
+          <w:sz w:val="24"/>
+          <w:szCs w:val="24"/>
+          <w:lang w:val="en-US"/>
+        </w:rPr>
+        <w:t xml:space="preserve"> </w:t>
+      </w:r>
+      <w:proofErr w:type="spellStart"/>
+      <w:r>
+        <w:rPr>
+          <w:rFonts w:ascii="Times New Roman" w:hAnsi="Times New Roman" w:cs="Times New Roman"/>
+          <w:sz w:val="24"/>
+          <w:szCs w:val="24"/>
+          <w:lang w:val="en-US"/>
+        </w:rPr>
+        <w:t>mengerjakan</w:t>
+      </w:r>
+      <w:proofErr w:type="spellEnd"/>
+      <w:r>
+        <w:rPr>
+          <w:rFonts w:ascii="Times New Roman" w:hAnsi="Times New Roman" w:cs="Times New Roman"/>
+          <w:sz w:val="24"/>
+          <w:szCs w:val="24"/>
+          <w:lang w:val="en-US"/>
+        </w:rPr>
+        <w:t xml:space="preserve"> </w:t>
+      </w:r>
+      <w:proofErr w:type="spellStart"/>
+      <w:r>
+        <w:rPr>
+          <w:rFonts w:ascii="Times New Roman" w:hAnsi="Times New Roman" w:cs="Times New Roman"/>
+          <w:sz w:val="24"/>
+          <w:szCs w:val="24"/>
+          <w:lang w:val="en-US"/>
+        </w:rPr>
+        <w:t>soal</w:t>
+      </w:r>
+      <w:proofErr w:type="spellEnd"/>
+      <w:r>
+        <w:rPr>
+          <w:rFonts w:ascii="Times New Roman" w:hAnsi="Times New Roman" w:cs="Times New Roman"/>
+          <w:sz w:val="24"/>
+          <w:szCs w:val="24"/>
+          <w:lang w:val="en-US"/>
+        </w:rPr>
+        <w:t xml:space="preserve"> </w:t>
+      </w:r>
+      <w:proofErr w:type="spellStart"/>
+      <w:r>
+        <w:rPr>
+          <w:rFonts w:ascii="Times New Roman" w:hAnsi="Times New Roman" w:cs="Times New Roman"/>
+          <w:sz w:val="24"/>
+          <w:szCs w:val="24"/>
+          <w:lang w:val="en-US"/>
+        </w:rPr>
+        <w:t>ujian</w:t>
+      </w:r>
+      <w:proofErr w:type="spellEnd"/>
+      <w:r>
+        <w:rPr>
+          <w:rFonts w:ascii="Times New Roman" w:hAnsi="Times New Roman" w:cs="Times New Roman"/>
+          <w:sz w:val="24"/>
+          <w:szCs w:val="24"/>
+          <w:lang w:val="en-US"/>
+        </w:rPr>
+        <w:t xml:space="preserve"> online.</w:t>
+      </w:r>
+      <w:r>
+        <w:rPr>
+          <w:rFonts w:ascii="Times New Roman" w:hAnsi="Times New Roman" w:cs="Times New Roman"/>
+          <w:sz w:val="24"/>
+          <w:szCs w:val="24"/>
+          <w:lang w:val="en-US"/>
+        </w:rPr>
+        <w:t xml:space="preserve"> </w:t>
+      </w:r>
+      <w:proofErr w:type="spellStart"/>
+      <w:r>
+        <w:rPr>
+          <w:rFonts w:ascii="Times New Roman" w:hAnsi="Times New Roman" w:cs="Times New Roman"/>
+          <w:sz w:val="24"/>
+          <w:szCs w:val="24"/>
+          <w:lang w:val="en-US"/>
+        </w:rPr>
+        <w:t>Penulis</w:t>
+      </w:r>
+      <w:proofErr w:type="spellEnd"/>
+      <w:r>
+        <w:rPr>
+          <w:rFonts w:ascii="Times New Roman" w:hAnsi="Times New Roman" w:cs="Times New Roman"/>
+          <w:sz w:val="24"/>
+          <w:szCs w:val="24"/>
+          <w:lang w:val="en-US"/>
+        </w:rPr>
+        <w:t xml:space="preserve"> </w:t>
+      </w:r>
+      <w:proofErr w:type="spellStart"/>
+      <w:r>
+        <w:rPr>
+          <w:rFonts w:ascii="Times New Roman" w:hAnsi="Times New Roman" w:cs="Times New Roman"/>
+          <w:sz w:val="24"/>
+          <w:szCs w:val="24"/>
+          <w:lang w:val="en-US"/>
+        </w:rPr>
+        <w:t>tertarik</w:t>
+      </w:r>
+      <w:proofErr w:type="spellEnd"/>
+      <w:r>
+        <w:rPr>
+          <w:rFonts w:ascii="Times New Roman" w:hAnsi="Times New Roman" w:cs="Times New Roman"/>
+          <w:sz w:val="24"/>
+          <w:szCs w:val="24"/>
+          <w:lang w:val="en-US"/>
+        </w:rPr>
+        <w:t xml:space="preserve"> </w:t>
+      </w:r>
+      <w:proofErr w:type="spellStart"/>
+      <w:r>
+        <w:rPr>
+          <w:rFonts w:ascii="Times New Roman" w:hAnsi="Times New Roman" w:cs="Times New Roman"/>
+          <w:sz w:val="24"/>
+          <w:szCs w:val="24"/>
+          <w:lang w:val="en-US"/>
+        </w:rPr>
+        <w:t>untuk</w:t>
+      </w:r>
+      <w:proofErr w:type="spellEnd"/>
+      <w:r>
+        <w:rPr>
+          <w:rFonts w:ascii="Times New Roman" w:hAnsi="Times New Roman" w:cs="Times New Roman"/>
+          <w:sz w:val="24"/>
+          <w:szCs w:val="24"/>
+          <w:lang w:val="en-US"/>
+        </w:rPr>
+        <w:t xml:space="preserve"> </w:t>
+      </w:r>
+      <w:proofErr w:type="spellStart"/>
+      <w:r>
+        <w:rPr>
+          <w:rFonts w:ascii="Times New Roman" w:hAnsi="Times New Roman" w:cs="Times New Roman"/>
+          <w:sz w:val="24"/>
+          <w:szCs w:val="24"/>
+          <w:lang w:val="en-US"/>
+        </w:rPr>
+        <w:t>membuatkan</w:t>
+      </w:r>
+      <w:proofErr w:type="spellEnd"/>
+      <w:r>
+        <w:rPr>
+          <w:rFonts w:ascii="Times New Roman" w:hAnsi="Times New Roman" w:cs="Times New Roman"/>
+          <w:sz w:val="24"/>
+          <w:szCs w:val="24"/>
+          <w:lang w:val="en-US"/>
+        </w:rPr>
+        <w:t xml:space="preserve"> website </w:t>
+      </w:r>
+      <w:proofErr w:type="spellStart"/>
+      <w:r>
+        <w:rPr>
+          <w:rFonts w:ascii="Times New Roman" w:hAnsi="Times New Roman" w:cs="Times New Roman"/>
+          <w:sz w:val="24"/>
+          <w:szCs w:val="24"/>
+          <w:lang w:val="en-US"/>
+        </w:rPr>
+        <w:t>dengan</w:t>
+      </w:r>
+      <w:proofErr w:type="spellEnd"/>
+      <w:r>
+        <w:rPr>
+          <w:rFonts w:ascii="Times New Roman" w:hAnsi="Times New Roman" w:cs="Times New Roman"/>
+          <w:sz w:val="24"/>
+          <w:szCs w:val="24"/>
+          <w:lang w:val="en-US"/>
+        </w:rPr>
+        <w:t xml:space="preserve"> </w:t>
+      </w:r>
+      <w:proofErr w:type="spellStart"/>
+      <w:r>
+        <w:rPr>
+          <w:rFonts w:ascii="Times New Roman" w:hAnsi="Times New Roman" w:cs="Times New Roman"/>
+          <w:sz w:val="24"/>
+          <w:szCs w:val="24"/>
+          <w:lang w:val="en-US"/>
+        </w:rPr>
+        <w:t>judul</w:t>
+      </w:r>
+      <w:proofErr w:type="spellEnd"/>
+      <w:r>
+        <w:rPr>
+          <w:rFonts w:ascii="Times New Roman" w:hAnsi="Times New Roman" w:cs="Times New Roman"/>
+          <w:sz w:val="24"/>
+          <w:szCs w:val="24"/>
+          <w:lang w:val="en-US"/>
+        </w:rPr>
+        <w:t xml:space="preserve"> “</w:t>
+      </w:r>
+      <w:r>
+        <w:rPr>
+          <w:rFonts w:ascii="Times New Roman" w:hAnsi="Times New Roman" w:cs="Times New Roman"/>
+          <w:sz w:val="24"/>
+          <w:szCs w:val="24"/>
+          <w:lang w:val="en-US"/>
+        </w:rPr>
+        <w:t>M</w:t>
+      </w:r>
+      <w:r>
+        <w:rPr>
+          <w:rFonts w:ascii="Times New Roman" w:hAnsi="Times New Roman" w:cs="Times New Roman"/>
+          <w:sz w:val="24"/>
+          <w:szCs w:val="24"/>
+        </w:rPr>
+        <w:t xml:space="preserve">embandingkan keefektifan dalam pengacakan soal-soal ujian menggunakan metode </w:t>
+      </w:r>
+      <w:r>
+        <w:rPr>
+          <w:rFonts w:ascii="Times New Roman" w:hAnsi="Times New Roman" w:cs="Times New Roman"/>
+          <w:i/>
+          <w:sz w:val="24"/>
+          <w:szCs w:val="24"/>
+        </w:rPr>
+        <w:t>Linear Congruential Generator</w:t>
+      </w:r>
+      <w:r>
+        <w:rPr>
+          <w:rFonts w:ascii="Times New Roman" w:hAnsi="Times New Roman" w:cs="Times New Roman"/>
+          <w:sz w:val="24"/>
+          <w:szCs w:val="24"/>
+        </w:rPr>
+        <w:t xml:space="preserve"> (LCG) dengan SQL berbasis website</w:t>
+      </w:r>
+      <w:r>
+        <w:rPr>
+          <w:rFonts w:ascii="Times New Roman" w:hAnsi="Times New Roman" w:cs="Times New Roman"/>
+          <w:sz w:val="24"/>
+          <w:szCs w:val="24"/>
+          <w:lang w:val="en-US"/>
+        </w:rPr>
+        <w:t xml:space="preserve"> (</w:t>
+      </w:r>
+      <w:proofErr w:type="spellStart"/>
+      <w:r>
+        <w:rPr>
+          <w:rFonts w:ascii="Times New Roman" w:hAnsi="Times New Roman" w:cs="Times New Roman"/>
+          <w:sz w:val="24"/>
+          <w:szCs w:val="24"/>
+          <w:lang w:val="en-US"/>
+        </w:rPr>
+        <w:t>Studi</w:t>
+      </w:r>
+      <w:proofErr w:type="spellEnd"/>
+      <w:r>
+        <w:rPr>
+          <w:rFonts w:ascii="Times New Roman" w:hAnsi="Times New Roman" w:cs="Times New Roman"/>
+          <w:sz w:val="24"/>
+          <w:szCs w:val="24"/>
+          <w:lang w:val="en-US"/>
+        </w:rPr>
+        <w:t xml:space="preserve"> </w:t>
+      </w:r>
+      <w:proofErr w:type="spellStart"/>
+      <w:proofErr w:type="gramStart"/>
+      <w:r>
+        <w:rPr>
+          <w:rFonts w:ascii="Times New Roman" w:hAnsi="Times New Roman" w:cs="Times New Roman"/>
+          <w:sz w:val="24"/>
+          <w:szCs w:val="24"/>
+          <w:lang w:val="en-US"/>
+        </w:rPr>
+        <w:t>kasus</w:t>
+      </w:r>
+      <w:proofErr w:type="spellEnd"/>
+      <w:r>
+        <w:rPr>
+          <w:rFonts w:ascii="Times New Roman" w:hAnsi="Times New Roman" w:cs="Times New Roman"/>
+          <w:sz w:val="24"/>
+          <w:szCs w:val="24"/>
+          <w:lang w:val="en-US"/>
+        </w:rPr>
+        <w:t xml:space="preserve"> :</w:t>
+      </w:r>
       <w:proofErr w:type="gramEnd"/>
       <w:r>
         <w:rPr>
@@ -1349,2259 +3169,28 @@
           <w:szCs w:val="24"/>
           <w:lang w:val="en-US"/>
         </w:rPr>
-        <w:t xml:space="preserve"> </w:t>
-      </w:r>
-      <w:proofErr w:type="spellStart"/>
-      <w:r>
-        <w:rPr>
-          <w:rFonts w:ascii="Times New Roman" w:hAnsi="Times New Roman" w:cs="Times New Roman"/>
-          <w:sz w:val="24"/>
-          <w:szCs w:val="24"/>
-          <w:lang w:val="en-US"/>
-        </w:rPr>
-        <w:t>bermaksud</w:t>
-      </w:r>
-      <w:proofErr w:type="spellEnd"/>
-      <w:r>
-        <w:rPr>
-          <w:rFonts w:ascii="Times New Roman" w:hAnsi="Times New Roman" w:cs="Times New Roman"/>
-          <w:sz w:val="24"/>
-          <w:szCs w:val="24"/>
-          <w:lang w:val="en-US"/>
-        </w:rPr>
-        <w:t xml:space="preserve"> </w:t>
-      </w:r>
-      <w:proofErr w:type="spellStart"/>
-      <w:r>
-        <w:rPr>
-          <w:rFonts w:ascii="Times New Roman" w:hAnsi="Times New Roman" w:cs="Times New Roman"/>
-          <w:sz w:val="24"/>
-          <w:szCs w:val="24"/>
-          <w:lang w:val="en-US"/>
-        </w:rPr>
-        <w:t>untuk</w:t>
-      </w:r>
-      <w:proofErr w:type="spellEnd"/>
-      <w:r>
-        <w:rPr>
-          <w:rFonts w:ascii="Times New Roman" w:hAnsi="Times New Roman" w:cs="Times New Roman"/>
-          <w:sz w:val="24"/>
-          <w:szCs w:val="24"/>
-          <w:lang w:val="en-US"/>
-        </w:rPr>
-        <w:t xml:space="preserve">  </w:t>
-      </w:r>
-      <w:proofErr w:type="spellStart"/>
-      <w:r>
-        <w:rPr>
-          <w:rFonts w:ascii="Times New Roman" w:hAnsi="Times New Roman" w:cs="Times New Roman"/>
-          <w:sz w:val="24"/>
-          <w:szCs w:val="24"/>
-          <w:lang w:val="en-US"/>
-        </w:rPr>
-        <w:t>membangun</w:t>
-      </w:r>
-      <w:proofErr w:type="spellEnd"/>
-      <w:r>
-        <w:rPr>
-          <w:rFonts w:ascii="Times New Roman" w:hAnsi="Times New Roman" w:cs="Times New Roman"/>
-          <w:sz w:val="24"/>
-          <w:szCs w:val="24"/>
-          <w:lang w:val="en-US"/>
-        </w:rPr>
-        <w:t xml:space="preserve">  </w:t>
-      </w:r>
-      <w:proofErr w:type="spellStart"/>
-      <w:r>
-        <w:rPr>
-          <w:rFonts w:ascii="Times New Roman" w:hAnsi="Times New Roman" w:cs="Times New Roman"/>
-          <w:sz w:val="24"/>
-          <w:szCs w:val="24"/>
-          <w:lang w:val="en-US"/>
-        </w:rPr>
-        <w:t>Sistem</w:t>
-      </w:r>
-      <w:proofErr w:type="spellEnd"/>
-      <w:r>
-        <w:rPr>
-          <w:rFonts w:ascii="Times New Roman" w:hAnsi="Times New Roman" w:cs="Times New Roman"/>
-          <w:sz w:val="24"/>
-          <w:szCs w:val="24"/>
-          <w:lang w:val="en-US"/>
-        </w:rPr>
-        <w:t xml:space="preserve">  </w:t>
-      </w:r>
-      <w:proofErr w:type="spellStart"/>
-      <w:r>
-        <w:rPr>
-          <w:rFonts w:ascii="Times New Roman" w:hAnsi="Times New Roman" w:cs="Times New Roman"/>
-          <w:sz w:val="24"/>
-          <w:szCs w:val="24"/>
-          <w:lang w:val="en-US"/>
-        </w:rPr>
-        <w:t>ujian</w:t>
-      </w:r>
-      <w:proofErr w:type="spellEnd"/>
-      <w:r>
-        <w:rPr>
-          <w:rFonts w:ascii="Times New Roman" w:hAnsi="Times New Roman" w:cs="Times New Roman"/>
-          <w:sz w:val="24"/>
-          <w:szCs w:val="24"/>
-          <w:lang w:val="en-US"/>
-        </w:rPr>
-        <w:t xml:space="preserve"> online </w:t>
-      </w:r>
-      <w:proofErr w:type="spellStart"/>
-      <w:r>
-        <w:rPr>
-          <w:rFonts w:ascii="Times New Roman" w:hAnsi="Times New Roman" w:cs="Times New Roman"/>
-          <w:sz w:val="24"/>
-          <w:szCs w:val="24"/>
-          <w:lang w:val="en-US"/>
-        </w:rPr>
-        <w:t>untuk</w:t>
-      </w:r>
-      <w:proofErr w:type="spellEnd"/>
-      <w:r>
-        <w:rPr>
-          <w:rFonts w:ascii="Times New Roman" w:hAnsi="Times New Roman" w:cs="Times New Roman"/>
-          <w:sz w:val="24"/>
-          <w:szCs w:val="24"/>
-          <w:lang w:val="en-US"/>
-        </w:rPr>
-        <w:t xml:space="preserve"> </w:t>
-      </w:r>
-      <w:proofErr w:type="spellStart"/>
-      <w:r>
-        <w:rPr>
-          <w:rFonts w:ascii="Times New Roman" w:hAnsi="Times New Roman" w:cs="Times New Roman"/>
-          <w:sz w:val="24"/>
-          <w:szCs w:val="24"/>
-          <w:lang w:val="en-US"/>
-        </w:rPr>
-        <w:t>pemerimaan</w:t>
-      </w:r>
-      <w:proofErr w:type="spellEnd"/>
-      <w:r>
-        <w:rPr>
-          <w:rFonts w:ascii="Times New Roman" w:hAnsi="Times New Roman" w:cs="Times New Roman"/>
-          <w:sz w:val="24"/>
-          <w:szCs w:val="24"/>
-          <w:lang w:val="en-US"/>
-        </w:rPr>
-        <w:t xml:space="preserve"> </w:t>
-      </w:r>
-      <w:proofErr w:type="spellStart"/>
-      <w:r>
-        <w:rPr>
-          <w:rFonts w:ascii="Times New Roman" w:hAnsi="Times New Roman" w:cs="Times New Roman"/>
-          <w:sz w:val="24"/>
-          <w:szCs w:val="24"/>
-          <w:lang w:val="en-US"/>
-        </w:rPr>
-        <w:t>perserta</w:t>
-      </w:r>
-      <w:proofErr w:type="spellEnd"/>
-      <w:r>
-        <w:rPr>
-          <w:rFonts w:ascii="Times New Roman" w:hAnsi="Times New Roman" w:cs="Times New Roman"/>
-          <w:sz w:val="24"/>
-          <w:szCs w:val="24"/>
-          <w:lang w:val="en-US"/>
-        </w:rPr>
-        <w:t xml:space="preserve"> </w:t>
-      </w:r>
-      <w:proofErr w:type="spellStart"/>
-      <w:r>
-        <w:rPr>
-          <w:rFonts w:ascii="Times New Roman" w:hAnsi="Times New Roman" w:cs="Times New Roman"/>
-          <w:sz w:val="24"/>
-          <w:szCs w:val="24"/>
-          <w:lang w:val="en-US"/>
-        </w:rPr>
-        <w:t>baru</w:t>
-      </w:r>
-      <w:proofErr w:type="spellEnd"/>
-      <w:r>
-        <w:rPr>
-          <w:rFonts w:ascii="Times New Roman" w:hAnsi="Times New Roman" w:cs="Times New Roman"/>
-          <w:sz w:val="24"/>
-          <w:szCs w:val="24"/>
-          <w:lang w:val="en-US"/>
-        </w:rPr>
-        <w:t xml:space="preserve">  di Kantor </w:t>
-      </w:r>
-      <w:proofErr w:type="spellStart"/>
-      <w:r>
-        <w:rPr>
-          <w:rFonts w:ascii="Times New Roman" w:hAnsi="Times New Roman" w:cs="Times New Roman"/>
-          <w:sz w:val="24"/>
-          <w:szCs w:val="24"/>
-          <w:lang w:val="en-US"/>
-        </w:rPr>
-        <w:t>Dinas</w:t>
-      </w:r>
-      <w:proofErr w:type="spellEnd"/>
-      <w:r>
-        <w:rPr>
-          <w:rFonts w:ascii="Times New Roman" w:hAnsi="Times New Roman" w:cs="Times New Roman"/>
-          <w:sz w:val="24"/>
-          <w:szCs w:val="24"/>
-          <w:lang w:val="en-US"/>
-        </w:rPr>
-        <w:t xml:space="preserve"> Tenaga </w:t>
-      </w:r>
-      <w:proofErr w:type="spellStart"/>
-      <w:r>
-        <w:rPr>
-          <w:rFonts w:ascii="Times New Roman" w:hAnsi="Times New Roman" w:cs="Times New Roman"/>
-          <w:sz w:val="24"/>
-          <w:szCs w:val="24"/>
-          <w:lang w:val="en-US"/>
-        </w:rPr>
-        <w:t>Kerja</w:t>
-      </w:r>
-      <w:proofErr w:type="spellEnd"/>
-      <w:r>
-        <w:rPr>
-          <w:rFonts w:ascii="Times New Roman" w:hAnsi="Times New Roman" w:cs="Times New Roman"/>
-          <w:sz w:val="24"/>
-          <w:szCs w:val="24"/>
-          <w:lang w:val="en-US"/>
-        </w:rPr>
-        <w:t xml:space="preserve"> dan </w:t>
-      </w:r>
-      <w:proofErr w:type="spellStart"/>
-      <w:r>
-        <w:rPr>
-          <w:rFonts w:ascii="Times New Roman" w:hAnsi="Times New Roman" w:cs="Times New Roman"/>
-          <w:sz w:val="24"/>
-          <w:szCs w:val="24"/>
-          <w:lang w:val="en-US"/>
-        </w:rPr>
-        <w:t>Tranmigrasi</w:t>
-      </w:r>
-      <w:proofErr w:type="spellEnd"/>
-      <w:r>
-        <w:rPr>
-          <w:rFonts w:ascii="Times New Roman" w:hAnsi="Times New Roman" w:cs="Times New Roman"/>
-          <w:sz w:val="24"/>
-          <w:szCs w:val="24"/>
-          <w:lang w:val="en-US"/>
-        </w:rPr>
-        <w:t xml:space="preserve"> D.I Yogyakarta </w:t>
-      </w:r>
-      <w:proofErr w:type="spellStart"/>
-      <w:r>
-        <w:rPr>
-          <w:rFonts w:ascii="Times New Roman" w:hAnsi="Times New Roman" w:cs="Times New Roman"/>
-          <w:sz w:val="24"/>
-          <w:szCs w:val="24"/>
-          <w:lang w:val="en-US"/>
-        </w:rPr>
-        <w:t>berbasis</w:t>
-      </w:r>
-      <w:proofErr w:type="spellEnd"/>
-      <w:r>
-        <w:rPr>
-          <w:rFonts w:ascii="Times New Roman" w:hAnsi="Times New Roman" w:cs="Times New Roman"/>
-          <w:sz w:val="24"/>
-          <w:szCs w:val="24"/>
-          <w:lang w:val="en-US"/>
-        </w:rPr>
-        <w:t xml:space="preserve">  website    yang    </w:t>
-      </w:r>
-      <w:proofErr w:type="spellStart"/>
-      <w:r>
-        <w:rPr>
-          <w:rFonts w:ascii="Times New Roman" w:hAnsi="Times New Roman" w:cs="Times New Roman"/>
-          <w:sz w:val="24"/>
-          <w:szCs w:val="24"/>
-          <w:lang w:val="en-US"/>
-        </w:rPr>
-        <w:t>dapat</w:t>
-      </w:r>
-      <w:proofErr w:type="spellEnd"/>
-      <w:r>
-        <w:rPr>
-          <w:rFonts w:ascii="Times New Roman" w:hAnsi="Times New Roman" w:cs="Times New Roman"/>
-          <w:sz w:val="24"/>
-          <w:szCs w:val="24"/>
-          <w:lang w:val="en-US"/>
-        </w:rPr>
-        <w:t xml:space="preserve">  </w:t>
-      </w:r>
-      <w:proofErr w:type="spellStart"/>
-      <w:r>
-        <w:rPr>
-          <w:rFonts w:ascii="Times New Roman" w:hAnsi="Times New Roman" w:cs="Times New Roman"/>
-          <w:sz w:val="24"/>
-          <w:szCs w:val="24"/>
-          <w:lang w:val="en-US"/>
-        </w:rPr>
-        <w:t>diakses</w:t>
-      </w:r>
-      <w:proofErr w:type="spellEnd"/>
-      <w:r>
-        <w:rPr>
-          <w:rFonts w:ascii="Times New Roman" w:hAnsi="Times New Roman" w:cs="Times New Roman"/>
-          <w:sz w:val="24"/>
-          <w:szCs w:val="24"/>
-          <w:lang w:val="en-US"/>
-        </w:rPr>
-        <w:t xml:space="preserve">    </w:t>
-      </w:r>
-      <w:proofErr w:type="spellStart"/>
-      <w:r>
-        <w:rPr>
-          <w:rFonts w:ascii="Times New Roman" w:hAnsi="Times New Roman" w:cs="Times New Roman"/>
-          <w:sz w:val="24"/>
-          <w:szCs w:val="24"/>
-          <w:lang w:val="en-US"/>
-        </w:rPr>
-        <w:t>melalui</w:t>
-      </w:r>
-      <w:proofErr w:type="spellEnd"/>
-      <w:r>
-        <w:rPr>
-          <w:rFonts w:ascii="Times New Roman" w:hAnsi="Times New Roman" w:cs="Times New Roman"/>
-          <w:sz w:val="24"/>
-          <w:szCs w:val="24"/>
-          <w:lang w:val="en-US"/>
-        </w:rPr>
-        <w:t xml:space="preserve">    </w:t>
-      </w:r>
-      <w:proofErr w:type="spellStart"/>
-      <w:r>
-        <w:rPr>
-          <w:rFonts w:ascii="Times New Roman" w:hAnsi="Times New Roman" w:cs="Times New Roman"/>
-          <w:sz w:val="24"/>
-          <w:szCs w:val="24"/>
-          <w:lang w:val="en-US"/>
-        </w:rPr>
-        <w:t>berbagai</w:t>
-      </w:r>
-      <w:proofErr w:type="spellEnd"/>
-      <w:r>
-        <w:rPr>
-          <w:rFonts w:ascii="Times New Roman" w:hAnsi="Times New Roman" w:cs="Times New Roman"/>
-          <w:sz w:val="24"/>
-          <w:szCs w:val="24"/>
-          <w:lang w:val="en-US"/>
-        </w:rPr>
-        <w:t xml:space="preserve">    web    browser,   </w:t>
-      </w:r>
-      <w:proofErr w:type="spellStart"/>
-      <w:r>
-        <w:rPr>
-          <w:rFonts w:ascii="Times New Roman" w:hAnsi="Times New Roman" w:cs="Times New Roman"/>
-          <w:sz w:val="24"/>
-          <w:szCs w:val="24"/>
-          <w:lang w:val="en-US"/>
-        </w:rPr>
-        <w:t>sehingga</w:t>
-      </w:r>
-      <w:proofErr w:type="spellEnd"/>
-      <w:r>
-        <w:rPr>
-          <w:rFonts w:ascii="Times New Roman" w:hAnsi="Times New Roman" w:cs="Times New Roman"/>
-          <w:sz w:val="24"/>
-          <w:szCs w:val="24"/>
-          <w:lang w:val="en-US"/>
-        </w:rPr>
-        <w:t xml:space="preserve">  </w:t>
-      </w:r>
-      <w:proofErr w:type="spellStart"/>
-      <w:r>
-        <w:rPr>
-          <w:rFonts w:ascii="Times New Roman" w:hAnsi="Times New Roman" w:cs="Times New Roman"/>
-          <w:sz w:val="24"/>
-          <w:szCs w:val="24"/>
-          <w:lang w:val="en-US"/>
-        </w:rPr>
-        <w:t>dapat</w:t>
-      </w:r>
-      <w:proofErr w:type="spellEnd"/>
-      <w:r>
-        <w:rPr>
-          <w:rFonts w:ascii="Times New Roman" w:hAnsi="Times New Roman" w:cs="Times New Roman"/>
-          <w:sz w:val="24"/>
-          <w:szCs w:val="24"/>
-          <w:lang w:val="en-US"/>
-        </w:rPr>
-        <w:t xml:space="preserve">    </w:t>
-      </w:r>
-      <w:proofErr w:type="spellStart"/>
-      <w:r>
-        <w:rPr>
-          <w:rFonts w:ascii="Times New Roman" w:hAnsi="Times New Roman" w:cs="Times New Roman"/>
-          <w:sz w:val="24"/>
-          <w:szCs w:val="24"/>
-          <w:lang w:val="en-US"/>
-        </w:rPr>
-        <w:t>diakses</w:t>
-      </w:r>
-      <w:proofErr w:type="spellEnd"/>
-      <w:r>
-        <w:rPr>
-          <w:rFonts w:ascii="Times New Roman" w:hAnsi="Times New Roman" w:cs="Times New Roman"/>
-          <w:sz w:val="24"/>
-          <w:szCs w:val="24"/>
-          <w:lang w:val="en-US"/>
-        </w:rPr>
-        <w:t xml:space="preserve">    </w:t>
-      </w:r>
-      <w:proofErr w:type="spellStart"/>
-      <w:r>
-        <w:rPr>
-          <w:rFonts w:ascii="Times New Roman" w:hAnsi="Times New Roman" w:cs="Times New Roman"/>
-          <w:sz w:val="24"/>
-          <w:szCs w:val="24"/>
-          <w:lang w:val="en-US"/>
-        </w:rPr>
-        <w:t>dimana</w:t>
-      </w:r>
-      <w:proofErr w:type="spellEnd"/>
-      <w:r>
-        <w:rPr>
-          <w:rFonts w:ascii="Times New Roman" w:hAnsi="Times New Roman" w:cs="Times New Roman"/>
-          <w:sz w:val="24"/>
-          <w:szCs w:val="24"/>
-          <w:lang w:val="en-US"/>
-        </w:rPr>
-        <w:t xml:space="preserve">  </w:t>
-      </w:r>
-      <w:proofErr w:type="spellStart"/>
-      <w:r>
-        <w:rPr>
-          <w:rFonts w:ascii="Times New Roman" w:hAnsi="Times New Roman" w:cs="Times New Roman"/>
-          <w:sz w:val="24"/>
-          <w:szCs w:val="24"/>
-          <w:lang w:val="en-US"/>
-        </w:rPr>
-        <w:t>saja</w:t>
-      </w:r>
-      <w:proofErr w:type="spellEnd"/>
-      <w:r>
-        <w:rPr>
-          <w:rFonts w:ascii="Times New Roman" w:hAnsi="Times New Roman" w:cs="Times New Roman"/>
-          <w:sz w:val="24"/>
-          <w:szCs w:val="24"/>
-          <w:lang w:val="en-US"/>
-        </w:rPr>
-        <w:t xml:space="preserve">    </w:t>
-      </w:r>
-      <w:proofErr w:type="spellStart"/>
-      <w:r>
-        <w:rPr>
-          <w:rFonts w:ascii="Times New Roman" w:hAnsi="Times New Roman" w:cs="Times New Roman"/>
-          <w:sz w:val="24"/>
-          <w:szCs w:val="24"/>
-          <w:lang w:val="en-US"/>
-        </w:rPr>
-        <w:t>dengan</w:t>
-      </w:r>
-      <w:proofErr w:type="spellEnd"/>
-      <w:r>
-        <w:rPr>
-          <w:rFonts w:ascii="Times New Roman" w:hAnsi="Times New Roman" w:cs="Times New Roman"/>
-          <w:sz w:val="24"/>
-          <w:szCs w:val="24"/>
-          <w:lang w:val="en-US"/>
-        </w:rPr>
-        <w:t xml:space="preserve">  </w:t>
-      </w:r>
-      <w:proofErr w:type="spellStart"/>
-      <w:r>
-        <w:rPr>
-          <w:rFonts w:ascii="Times New Roman" w:hAnsi="Times New Roman" w:cs="Times New Roman"/>
-          <w:sz w:val="24"/>
-          <w:szCs w:val="24"/>
-          <w:lang w:val="en-US"/>
-        </w:rPr>
-        <w:t>menggunakan</w:t>
-      </w:r>
-      <w:proofErr w:type="spellEnd"/>
-      <w:r>
-        <w:rPr>
-          <w:rFonts w:ascii="Times New Roman" w:hAnsi="Times New Roman" w:cs="Times New Roman"/>
-          <w:sz w:val="24"/>
-          <w:szCs w:val="24"/>
-          <w:lang w:val="en-US"/>
-        </w:rPr>
-        <w:t xml:space="preserve">  media  </w:t>
-      </w:r>
-      <w:proofErr w:type="spellStart"/>
-      <w:r>
-        <w:rPr>
-          <w:rFonts w:ascii="Times New Roman" w:hAnsi="Times New Roman" w:cs="Times New Roman"/>
-          <w:sz w:val="24"/>
-          <w:szCs w:val="24"/>
-          <w:lang w:val="en-US"/>
-        </w:rPr>
-        <w:t>komputer</w:t>
-      </w:r>
-      <w:proofErr w:type="spellEnd"/>
-      <w:r>
-        <w:rPr>
-          <w:rFonts w:ascii="Times New Roman" w:hAnsi="Times New Roman" w:cs="Times New Roman"/>
-          <w:sz w:val="24"/>
-          <w:szCs w:val="24"/>
-          <w:lang w:val="en-US"/>
-        </w:rPr>
-        <w:t xml:space="preserve">.   </w:t>
-      </w:r>
-      <w:proofErr w:type="spellStart"/>
-      <w:r>
-        <w:rPr>
-          <w:rFonts w:ascii="Times New Roman" w:hAnsi="Times New Roman" w:cs="Times New Roman"/>
-          <w:sz w:val="24"/>
-          <w:szCs w:val="24"/>
-          <w:lang w:val="en-US"/>
-        </w:rPr>
-        <w:t>Diharapkan</w:t>
-      </w:r>
-      <w:proofErr w:type="spellEnd"/>
-      <w:r>
-        <w:rPr>
-          <w:rFonts w:ascii="Times New Roman" w:hAnsi="Times New Roman" w:cs="Times New Roman"/>
-          <w:sz w:val="24"/>
-          <w:szCs w:val="24"/>
-          <w:lang w:val="en-US"/>
-        </w:rPr>
-        <w:t xml:space="preserve"> </w:t>
-      </w:r>
-      <w:proofErr w:type="spellStart"/>
-      <w:proofErr w:type="gramStart"/>
-      <w:r>
-        <w:rPr>
-          <w:rFonts w:ascii="Times New Roman" w:hAnsi="Times New Roman" w:cs="Times New Roman"/>
-          <w:sz w:val="24"/>
-          <w:szCs w:val="24"/>
-          <w:lang w:val="en-US"/>
-        </w:rPr>
-        <w:t>hasil</w:t>
-      </w:r>
-      <w:proofErr w:type="spellEnd"/>
-      <w:r>
-        <w:rPr>
-          <w:rFonts w:ascii="Times New Roman" w:hAnsi="Times New Roman" w:cs="Times New Roman"/>
-          <w:sz w:val="24"/>
-          <w:szCs w:val="24"/>
-          <w:lang w:val="en-US"/>
-        </w:rPr>
-        <w:t xml:space="preserve">  </w:t>
-      </w:r>
-      <w:proofErr w:type="spellStart"/>
-      <w:r>
-        <w:rPr>
-          <w:rFonts w:ascii="Times New Roman" w:hAnsi="Times New Roman" w:cs="Times New Roman"/>
-          <w:sz w:val="24"/>
-          <w:szCs w:val="24"/>
-          <w:lang w:val="en-US"/>
-        </w:rPr>
-        <w:t>Penelitian</w:t>
-      </w:r>
-      <w:proofErr w:type="spellEnd"/>
-      <w:proofErr w:type="gramEnd"/>
-      <w:r>
-        <w:rPr>
-          <w:rFonts w:ascii="Times New Roman" w:hAnsi="Times New Roman" w:cs="Times New Roman"/>
-          <w:sz w:val="24"/>
-          <w:szCs w:val="24"/>
-          <w:lang w:val="en-US"/>
-        </w:rPr>
-        <w:t xml:space="preserve">  </w:t>
-      </w:r>
-      <w:proofErr w:type="spellStart"/>
-      <w:r>
-        <w:rPr>
-          <w:rFonts w:ascii="Times New Roman" w:hAnsi="Times New Roman" w:cs="Times New Roman"/>
-          <w:sz w:val="24"/>
-          <w:szCs w:val="24"/>
-          <w:lang w:val="en-US"/>
-        </w:rPr>
-        <w:t>ini</w:t>
-      </w:r>
-      <w:proofErr w:type="spellEnd"/>
-      <w:r>
-        <w:rPr>
-          <w:rFonts w:ascii="Times New Roman" w:hAnsi="Times New Roman" w:cs="Times New Roman"/>
-          <w:sz w:val="24"/>
-          <w:szCs w:val="24"/>
-          <w:lang w:val="en-US"/>
-        </w:rPr>
-        <w:t xml:space="preserve">  </w:t>
-      </w:r>
-      <w:proofErr w:type="spellStart"/>
-      <w:r>
-        <w:rPr>
-          <w:rFonts w:ascii="Times New Roman" w:hAnsi="Times New Roman" w:cs="Times New Roman"/>
-          <w:sz w:val="24"/>
-          <w:szCs w:val="24"/>
-          <w:lang w:val="en-US"/>
-        </w:rPr>
-        <w:t>adalah</w:t>
-      </w:r>
-      <w:proofErr w:type="spellEnd"/>
-      <w:r>
-        <w:rPr>
-          <w:rFonts w:ascii="Times New Roman" w:hAnsi="Times New Roman" w:cs="Times New Roman"/>
-          <w:sz w:val="24"/>
-          <w:szCs w:val="24"/>
-          <w:lang w:val="en-US"/>
-        </w:rPr>
-        <w:t xml:space="preserve">  </w:t>
-      </w:r>
-      <w:proofErr w:type="spellStart"/>
-      <w:r>
-        <w:rPr>
-          <w:rFonts w:ascii="Times New Roman" w:hAnsi="Times New Roman" w:cs="Times New Roman"/>
-          <w:sz w:val="24"/>
-          <w:szCs w:val="24"/>
-          <w:lang w:val="en-US"/>
-        </w:rPr>
-        <w:t>Sistem</w:t>
-      </w:r>
-      <w:proofErr w:type="spellEnd"/>
-      <w:r>
-        <w:rPr>
-          <w:rFonts w:ascii="Times New Roman" w:hAnsi="Times New Roman" w:cs="Times New Roman"/>
-          <w:sz w:val="24"/>
-          <w:szCs w:val="24"/>
-          <w:lang w:val="en-US"/>
-        </w:rPr>
-        <w:t xml:space="preserve">  </w:t>
-      </w:r>
-      <w:proofErr w:type="spellStart"/>
-      <w:r>
-        <w:rPr>
-          <w:rFonts w:ascii="Times New Roman" w:hAnsi="Times New Roman" w:cs="Times New Roman"/>
-          <w:sz w:val="24"/>
-          <w:szCs w:val="24"/>
-          <w:lang w:val="en-US"/>
-        </w:rPr>
-        <w:t>Ujian</w:t>
-      </w:r>
-      <w:proofErr w:type="spellEnd"/>
-      <w:r>
-        <w:rPr>
-          <w:rFonts w:ascii="Times New Roman" w:hAnsi="Times New Roman" w:cs="Times New Roman"/>
-          <w:sz w:val="24"/>
-          <w:szCs w:val="24"/>
-          <w:lang w:val="en-US"/>
-        </w:rPr>
-        <w:t xml:space="preserve"> Online</w:t>
-      </w:r>
-      <w:r>
-        <w:rPr>
-          <w:rFonts w:ascii="Times New Roman" w:hAnsi="Times New Roman" w:cs="Times New Roman"/>
-          <w:sz w:val="24"/>
-          <w:szCs w:val="24"/>
-          <w:lang w:val="en-US"/>
-        </w:rPr>
-        <w:t xml:space="preserve"> </w:t>
-      </w:r>
-      <w:proofErr w:type="spellStart"/>
-      <w:r>
-        <w:rPr>
-          <w:rFonts w:ascii="Times New Roman" w:hAnsi="Times New Roman" w:cs="Times New Roman"/>
-          <w:sz w:val="24"/>
-          <w:szCs w:val="24"/>
-          <w:lang w:val="en-US"/>
-        </w:rPr>
-        <w:t>berbasis</w:t>
-      </w:r>
-      <w:proofErr w:type="spellEnd"/>
-      <w:r>
-        <w:rPr>
-          <w:rFonts w:ascii="Times New Roman" w:hAnsi="Times New Roman" w:cs="Times New Roman"/>
-          <w:sz w:val="24"/>
-          <w:szCs w:val="24"/>
-          <w:lang w:val="en-US"/>
-        </w:rPr>
-        <w:t xml:space="preserve"> website  yang  </w:t>
-      </w:r>
-      <w:proofErr w:type="spellStart"/>
-      <w:r>
-        <w:rPr>
-          <w:rFonts w:ascii="Times New Roman" w:hAnsi="Times New Roman" w:cs="Times New Roman"/>
-          <w:sz w:val="24"/>
-          <w:szCs w:val="24"/>
-          <w:lang w:val="en-US"/>
-        </w:rPr>
-        <w:t>mampu</w:t>
-      </w:r>
-      <w:proofErr w:type="spellEnd"/>
-      <w:r>
-        <w:rPr>
-          <w:rFonts w:ascii="Times New Roman" w:hAnsi="Times New Roman" w:cs="Times New Roman"/>
-          <w:sz w:val="24"/>
-          <w:szCs w:val="24"/>
-          <w:lang w:val="en-US"/>
-        </w:rPr>
-        <w:t xml:space="preserve">  </w:t>
-      </w:r>
-      <w:proofErr w:type="spellStart"/>
-      <w:r>
-        <w:rPr>
-          <w:rFonts w:ascii="Times New Roman" w:hAnsi="Times New Roman" w:cs="Times New Roman"/>
-          <w:sz w:val="24"/>
-          <w:szCs w:val="24"/>
-          <w:lang w:val="en-US"/>
-        </w:rPr>
-        <w:t>menampilkan</w:t>
-      </w:r>
-      <w:proofErr w:type="spellEnd"/>
-      <w:r>
-        <w:rPr>
-          <w:rFonts w:ascii="Times New Roman" w:hAnsi="Times New Roman" w:cs="Times New Roman"/>
-          <w:sz w:val="24"/>
-          <w:szCs w:val="24"/>
-          <w:lang w:val="en-US"/>
-        </w:rPr>
-        <w:t xml:space="preserve">  </w:t>
-      </w:r>
-      <w:proofErr w:type="spellStart"/>
-      <w:r>
-        <w:rPr>
-          <w:rFonts w:ascii="Times New Roman" w:hAnsi="Times New Roman" w:cs="Times New Roman"/>
-          <w:sz w:val="24"/>
-          <w:szCs w:val="24"/>
-          <w:lang w:val="en-US"/>
-        </w:rPr>
-        <w:t>soal-soal</w:t>
-      </w:r>
-      <w:proofErr w:type="spellEnd"/>
-      <w:r>
-        <w:rPr>
-          <w:rFonts w:ascii="Times New Roman" w:hAnsi="Times New Roman" w:cs="Times New Roman"/>
-          <w:sz w:val="24"/>
-          <w:szCs w:val="24"/>
-          <w:lang w:val="en-US"/>
-        </w:rPr>
-        <w:t xml:space="preserve">  </w:t>
-      </w:r>
-      <w:proofErr w:type="spellStart"/>
-      <w:r>
-        <w:rPr>
-          <w:rFonts w:ascii="Times New Roman" w:hAnsi="Times New Roman" w:cs="Times New Roman"/>
-          <w:sz w:val="24"/>
-          <w:szCs w:val="24"/>
-          <w:lang w:val="en-US"/>
-        </w:rPr>
-        <w:t>ujian</w:t>
-      </w:r>
-      <w:proofErr w:type="spellEnd"/>
-      <w:r>
-        <w:rPr>
-          <w:rFonts w:ascii="Times New Roman" w:hAnsi="Times New Roman" w:cs="Times New Roman"/>
-          <w:sz w:val="24"/>
-          <w:szCs w:val="24"/>
-          <w:lang w:val="en-US"/>
-        </w:rPr>
-        <w:t xml:space="preserve"> </w:t>
-      </w:r>
-      <w:proofErr w:type="spellStart"/>
-      <w:r>
-        <w:rPr>
-          <w:rFonts w:ascii="Times New Roman" w:hAnsi="Times New Roman" w:cs="Times New Roman"/>
-          <w:sz w:val="24"/>
-          <w:szCs w:val="24"/>
-          <w:lang w:val="en-US"/>
-        </w:rPr>
-        <w:t>sesuai</w:t>
-      </w:r>
-      <w:proofErr w:type="spellEnd"/>
-      <w:r>
-        <w:rPr>
-          <w:rFonts w:ascii="Times New Roman" w:hAnsi="Times New Roman" w:cs="Times New Roman"/>
-          <w:sz w:val="24"/>
-          <w:szCs w:val="24"/>
-          <w:lang w:val="en-US"/>
-        </w:rPr>
-        <w:t xml:space="preserve">  </w:t>
-      </w:r>
-      <w:proofErr w:type="spellStart"/>
-      <w:r>
-        <w:rPr>
-          <w:rFonts w:ascii="Times New Roman" w:hAnsi="Times New Roman" w:cs="Times New Roman"/>
-          <w:sz w:val="24"/>
-          <w:szCs w:val="24"/>
-          <w:lang w:val="en-US"/>
-        </w:rPr>
-        <w:t>kategori</w:t>
-      </w:r>
-      <w:proofErr w:type="spellEnd"/>
-      <w:r>
-        <w:rPr>
-          <w:rFonts w:ascii="Times New Roman" w:hAnsi="Times New Roman" w:cs="Times New Roman"/>
-          <w:sz w:val="24"/>
-          <w:szCs w:val="24"/>
-          <w:lang w:val="en-US"/>
-        </w:rPr>
-        <w:t xml:space="preserve">  dan  </w:t>
-      </w:r>
-      <w:proofErr w:type="spellStart"/>
-      <w:r>
-        <w:rPr>
-          <w:rFonts w:ascii="Times New Roman" w:hAnsi="Times New Roman" w:cs="Times New Roman"/>
-          <w:sz w:val="24"/>
-          <w:szCs w:val="24"/>
-          <w:lang w:val="en-US"/>
-        </w:rPr>
-        <w:t>dapat</w:t>
-      </w:r>
-      <w:proofErr w:type="spellEnd"/>
-      <w:r>
-        <w:rPr>
-          <w:rFonts w:ascii="Times New Roman" w:hAnsi="Times New Roman" w:cs="Times New Roman"/>
-          <w:sz w:val="24"/>
-          <w:szCs w:val="24"/>
-          <w:lang w:val="en-US"/>
-        </w:rPr>
-        <w:t xml:space="preserve"> </w:t>
-      </w:r>
-      <w:proofErr w:type="spellStart"/>
-      <w:r>
-        <w:rPr>
-          <w:rFonts w:ascii="Times New Roman" w:hAnsi="Times New Roman" w:cs="Times New Roman"/>
-          <w:sz w:val="24"/>
-          <w:szCs w:val="24"/>
-          <w:lang w:val="en-US"/>
-        </w:rPr>
-        <w:t>melakukan</w:t>
-      </w:r>
-      <w:proofErr w:type="spellEnd"/>
-      <w:r>
-        <w:rPr>
-          <w:rFonts w:ascii="Times New Roman" w:hAnsi="Times New Roman" w:cs="Times New Roman"/>
-          <w:sz w:val="24"/>
-          <w:szCs w:val="24"/>
-          <w:lang w:val="en-US"/>
-        </w:rPr>
-        <w:t xml:space="preserve">  </w:t>
-      </w:r>
-      <w:proofErr w:type="spellStart"/>
-      <w:r>
-        <w:rPr>
-          <w:rFonts w:ascii="Times New Roman" w:hAnsi="Times New Roman" w:cs="Times New Roman"/>
-          <w:sz w:val="24"/>
-          <w:szCs w:val="24"/>
-          <w:lang w:val="en-US"/>
-        </w:rPr>
-        <w:t>penilaian</w:t>
-      </w:r>
-      <w:proofErr w:type="spellEnd"/>
-      <w:r>
-        <w:rPr>
-          <w:rFonts w:ascii="Times New Roman" w:hAnsi="Times New Roman" w:cs="Times New Roman"/>
-          <w:sz w:val="24"/>
-          <w:szCs w:val="24"/>
-          <w:lang w:val="en-US"/>
-        </w:rPr>
-        <w:t xml:space="preserve">  </w:t>
-      </w:r>
-      <w:proofErr w:type="spellStart"/>
-      <w:r>
-        <w:rPr>
-          <w:rFonts w:ascii="Times New Roman" w:hAnsi="Times New Roman" w:cs="Times New Roman"/>
-          <w:sz w:val="24"/>
-          <w:szCs w:val="24"/>
-          <w:lang w:val="en-US"/>
-        </w:rPr>
-        <w:t>hasil</w:t>
-      </w:r>
-      <w:proofErr w:type="spellEnd"/>
-      <w:r>
-        <w:rPr>
-          <w:rFonts w:ascii="Times New Roman" w:hAnsi="Times New Roman" w:cs="Times New Roman"/>
-          <w:sz w:val="24"/>
-          <w:szCs w:val="24"/>
-          <w:lang w:val="en-US"/>
-        </w:rPr>
-        <w:t xml:space="preserve">  </w:t>
-      </w:r>
-      <w:proofErr w:type="spellStart"/>
-      <w:r>
-        <w:rPr>
-          <w:rFonts w:ascii="Times New Roman" w:hAnsi="Times New Roman" w:cs="Times New Roman"/>
-          <w:sz w:val="24"/>
-          <w:szCs w:val="24"/>
-          <w:lang w:val="en-US"/>
-        </w:rPr>
-        <w:t>jawaban</w:t>
-      </w:r>
-      <w:proofErr w:type="spellEnd"/>
-      <w:r>
-        <w:rPr>
-          <w:rFonts w:ascii="Times New Roman" w:hAnsi="Times New Roman" w:cs="Times New Roman"/>
-          <w:sz w:val="24"/>
-          <w:szCs w:val="24"/>
-          <w:lang w:val="en-US"/>
-        </w:rPr>
-        <w:t xml:space="preserve">  </w:t>
-      </w:r>
-      <w:proofErr w:type="spellStart"/>
-      <w:r>
-        <w:rPr>
-          <w:rFonts w:ascii="Times New Roman" w:hAnsi="Times New Roman" w:cs="Times New Roman"/>
-          <w:sz w:val="24"/>
-          <w:szCs w:val="24"/>
-          <w:lang w:val="en-US"/>
-        </w:rPr>
-        <w:t>secara</w:t>
-      </w:r>
-      <w:proofErr w:type="spellEnd"/>
-      <w:r>
-        <w:rPr>
-          <w:rFonts w:ascii="Times New Roman" w:hAnsi="Times New Roman" w:cs="Times New Roman"/>
-          <w:sz w:val="24"/>
-          <w:szCs w:val="24"/>
-          <w:lang w:val="en-US"/>
-        </w:rPr>
-        <w:t xml:space="preserve">  </w:t>
-      </w:r>
-      <w:proofErr w:type="spellStart"/>
-      <w:r>
-        <w:rPr>
-          <w:rFonts w:ascii="Times New Roman" w:hAnsi="Times New Roman" w:cs="Times New Roman"/>
-          <w:sz w:val="24"/>
-          <w:szCs w:val="24"/>
-          <w:lang w:val="en-US"/>
-        </w:rPr>
-        <w:t>langsung</w:t>
-      </w:r>
-      <w:proofErr w:type="spellEnd"/>
-      <w:r>
-        <w:rPr>
-          <w:rFonts w:ascii="Times New Roman" w:hAnsi="Times New Roman" w:cs="Times New Roman"/>
-          <w:sz w:val="24"/>
-          <w:szCs w:val="24"/>
-          <w:lang w:val="en-US"/>
-        </w:rPr>
-        <w:t xml:space="preserve">,  </w:t>
-      </w:r>
-      <w:proofErr w:type="spellStart"/>
-      <w:r>
-        <w:rPr>
-          <w:rFonts w:ascii="Times New Roman" w:hAnsi="Times New Roman" w:cs="Times New Roman"/>
-          <w:sz w:val="24"/>
-          <w:szCs w:val="24"/>
-          <w:lang w:val="en-US"/>
-        </w:rPr>
-        <w:t>dengan</w:t>
-      </w:r>
-      <w:proofErr w:type="spellEnd"/>
-      <w:r>
-        <w:rPr>
-          <w:rFonts w:ascii="Times New Roman" w:hAnsi="Times New Roman" w:cs="Times New Roman"/>
-          <w:sz w:val="24"/>
-          <w:szCs w:val="24"/>
-          <w:lang w:val="en-US"/>
-        </w:rPr>
-        <w:t xml:space="preserve">  </w:t>
-      </w:r>
-      <w:proofErr w:type="spellStart"/>
-      <w:r>
-        <w:rPr>
-          <w:rFonts w:ascii="Times New Roman" w:hAnsi="Times New Roman" w:cs="Times New Roman"/>
-          <w:sz w:val="24"/>
-          <w:szCs w:val="24"/>
-          <w:lang w:val="en-US"/>
-        </w:rPr>
-        <w:t>demikian</w:t>
-      </w:r>
-      <w:proofErr w:type="spellEnd"/>
-      <w:r>
-        <w:rPr>
-          <w:rFonts w:ascii="Times New Roman" w:hAnsi="Times New Roman" w:cs="Times New Roman"/>
-          <w:sz w:val="24"/>
-          <w:szCs w:val="24"/>
-          <w:lang w:val="en-US"/>
-        </w:rPr>
-        <w:t xml:space="preserve">  </w:t>
-      </w:r>
-      <w:proofErr w:type="spellStart"/>
-      <w:r>
-        <w:rPr>
-          <w:rFonts w:ascii="Times New Roman" w:hAnsi="Times New Roman" w:cs="Times New Roman"/>
-          <w:sz w:val="24"/>
-          <w:szCs w:val="24"/>
-          <w:lang w:val="en-US"/>
-        </w:rPr>
-        <w:t>diharapkan</w:t>
-      </w:r>
-      <w:proofErr w:type="spellEnd"/>
-      <w:r>
-        <w:rPr>
-          <w:rFonts w:ascii="Times New Roman" w:hAnsi="Times New Roman" w:cs="Times New Roman"/>
-          <w:sz w:val="24"/>
-          <w:szCs w:val="24"/>
-          <w:lang w:val="en-US"/>
-        </w:rPr>
-        <w:t xml:space="preserve">  </w:t>
-      </w:r>
-      <w:proofErr w:type="spellStart"/>
-      <w:r>
-        <w:rPr>
-          <w:rFonts w:ascii="Times New Roman" w:hAnsi="Times New Roman" w:cs="Times New Roman"/>
-          <w:sz w:val="24"/>
-          <w:szCs w:val="24"/>
-          <w:lang w:val="en-US"/>
-        </w:rPr>
-        <w:t>dapat</w:t>
-      </w:r>
-      <w:proofErr w:type="spellEnd"/>
-      <w:r>
-        <w:rPr>
-          <w:rFonts w:ascii="Times New Roman" w:hAnsi="Times New Roman" w:cs="Times New Roman"/>
-          <w:sz w:val="24"/>
-          <w:szCs w:val="24"/>
-          <w:lang w:val="en-US"/>
-        </w:rPr>
-        <w:t xml:space="preserve">  </w:t>
-      </w:r>
-      <w:proofErr w:type="spellStart"/>
-      <w:r>
-        <w:rPr>
-          <w:rFonts w:ascii="Times New Roman" w:hAnsi="Times New Roman" w:cs="Times New Roman"/>
-          <w:sz w:val="24"/>
-          <w:szCs w:val="24"/>
-          <w:lang w:val="en-US"/>
-        </w:rPr>
-        <w:t>membantu</w:t>
-      </w:r>
-      <w:proofErr w:type="spellEnd"/>
-      <w:r>
-        <w:rPr>
-          <w:rFonts w:ascii="Times New Roman" w:hAnsi="Times New Roman" w:cs="Times New Roman"/>
-          <w:sz w:val="24"/>
-          <w:szCs w:val="24"/>
-          <w:lang w:val="en-US"/>
-        </w:rPr>
-        <w:t xml:space="preserve"> </w:t>
-      </w:r>
-      <w:proofErr w:type="spellStart"/>
-      <w:r>
-        <w:rPr>
-          <w:rFonts w:ascii="Times New Roman" w:hAnsi="Times New Roman" w:cs="Times New Roman"/>
-          <w:sz w:val="24"/>
-          <w:szCs w:val="24"/>
-          <w:lang w:val="en-US"/>
-        </w:rPr>
-        <w:t>peserta</w:t>
-      </w:r>
-      <w:proofErr w:type="spellEnd"/>
-      <w:r>
-        <w:rPr>
-          <w:rFonts w:ascii="Times New Roman" w:hAnsi="Times New Roman" w:cs="Times New Roman"/>
-          <w:sz w:val="24"/>
-          <w:szCs w:val="24"/>
-          <w:lang w:val="en-US"/>
-        </w:rPr>
-        <w:t xml:space="preserve">  </w:t>
-      </w:r>
-      <w:proofErr w:type="spellStart"/>
-      <w:r>
-        <w:rPr>
-          <w:rFonts w:ascii="Times New Roman" w:hAnsi="Times New Roman" w:cs="Times New Roman"/>
-          <w:sz w:val="24"/>
-          <w:szCs w:val="24"/>
-          <w:lang w:val="en-US"/>
-        </w:rPr>
-        <w:t>dalam</w:t>
-      </w:r>
-      <w:proofErr w:type="spellEnd"/>
-      <w:r>
-        <w:rPr>
-          <w:rFonts w:ascii="Times New Roman" w:hAnsi="Times New Roman" w:cs="Times New Roman"/>
-          <w:sz w:val="24"/>
-          <w:szCs w:val="24"/>
-          <w:lang w:val="en-US"/>
-        </w:rPr>
-        <w:t xml:space="preserve"> </w:t>
-      </w:r>
-      <w:proofErr w:type="spellStart"/>
-      <w:r>
-        <w:rPr>
-          <w:rFonts w:ascii="Times New Roman" w:hAnsi="Times New Roman" w:cs="Times New Roman"/>
-          <w:sz w:val="24"/>
-          <w:szCs w:val="24"/>
-          <w:lang w:val="en-US"/>
-        </w:rPr>
-        <w:t>mengikuti</w:t>
-      </w:r>
-      <w:proofErr w:type="spellEnd"/>
-      <w:r>
-        <w:rPr>
-          <w:rFonts w:ascii="Times New Roman" w:hAnsi="Times New Roman" w:cs="Times New Roman"/>
-          <w:sz w:val="24"/>
-          <w:szCs w:val="24"/>
-          <w:lang w:val="en-US"/>
-        </w:rPr>
-        <w:t xml:space="preserve"> </w:t>
-      </w:r>
-      <w:proofErr w:type="spellStart"/>
-      <w:r>
-        <w:rPr>
-          <w:rFonts w:ascii="Times New Roman" w:hAnsi="Times New Roman" w:cs="Times New Roman"/>
-          <w:sz w:val="24"/>
-          <w:szCs w:val="24"/>
-          <w:lang w:val="en-US"/>
-        </w:rPr>
-        <w:t>ujian</w:t>
-      </w:r>
-      <w:proofErr w:type="spellEnd"/>
-      <w:r>
-        <w:rPr>
-          <w:rFonts w:ascii="Times New Roman" w:hAnsi="Times New Roman" w:cs="Times New Roman"/>
-          <w:sz w:val="24"/>
-          <w:szCs w:val="24"/>
-          <w:lang w:val="en-US"/>
-        </w:rPr>
-        <w:t xml:space="preserve"> online. </w:t>
-      </w:r>
-      <w:proofErr w:type="spellStart"/>
-      <w:proofErr w:type="gramStart"/>
-      <w:r>
-        <w:rPr>
-          <w:rFonts w:ascii="Times New Roman" w:hAnsi="Times New Roman" w:cs="Times New Roman"/>
-          <w:sz w:val="24"/>
-          <w:szCs w:val="24"/>
-          <w:lang w:val="en-US"/>
-        </w:rPr>
-        <w:t>Sistem</w:t>
-      </w:r>
-      <w:proofErr w:type="spellEnd"/>
-      <w:r>
-        <w:rPr>
-          <w:rFonts w:ascii="Times New Roman" w:hAnsi="Times New Roman" w:cs="Times New Roman"/>
-          <w:sz w:val="24"/>
-          <w:szCs w:val="24"/>
-          <w:lang w:val="en-US"/>
-        </w:rPr>
-        <w:t xml:space="preserve">  </w:t>
-      </w:r>
-      <w:proofErr w:type="spellStart"/>
-      <w:r>
-        <w:rPr>
-          <w:rFonts w:ascii="Times New Roman" w:hAnsi="Times New Roman" w:cs="Times New Roman"/>
-          <w:sz w:val="24"/>
-          <w:szCs w:val="24"/>
-          <w:lang w:val="en-US"/>
-        </w:rPr>
-        <w:t>ujian</w:t>
-      </w:r>
-      <w:proofErr w:type="spellEnd"/>
-      <w:proofErr w:type="gramEnd"/>
-      <w:r>
-        <w:rPr>
-          <w:rFonts w:ascii="Times New Roman" w:hAnsi="Times New Roman" w:cs="Times New Roman"/>
-          <w:sz w:val="24"/>
-          <w:szCs w:val="24"/>
-          <w:lang w:val="en-US"/>
-        </w:rPr>
-        <w:t xml:space="preserve"> online </w:t>
-      </w:r>
-      <w:proofErr w:type="spellStart"/>
-      <w:r>
-        <w:rPr>
-          <w:rFonts w:ascii="Times New Roman" w:hAnsi="Times New Roman" w:cs="Times New Roman"/>
-          <w:sz w:val="24"/>
-          <w:szCs w:val="24"/>
-          <w:lang w:val="en-US"/>
-        </w:rPr>
-        <w:t>untuk</w:t>
-      </w:r>
-      <w:proofErr w:type="spellEnd"/>
-      <w:r>
-        <w:rPr>
-          <w:rFonts w:ascii="Times New Roman" w:hAnsi="Times New Roman" w:cs="Times New Roman"/>
-          <w:sz w:val="24"/>
-          <w:szCs w:val="24"/>
-          <w:lang w:val="en-US"/>
-        </w:rPr>
-        <w:t xml:space="preserve"> </w:t>
-      </w:r>
-      <w:proofErr w:type="spellStart"/>
-      <w:r>
-        <w:rPr>
-          <w:rFonts w:ascii="Times New Roman" w:hAnsi="Times New Roman" w:cs="Times New Roman"/>
-          <w:sz w:val="24"/>
-          <w:szCs w:val="24"/>
-          <w:lang w:val="en-US"/>
-        </w:rPr>
-        <w:t>pemerimaan</w:t>
-      </w:r>
-      <w:proofErr w:type="spellEnd"/>
-      <w:r>
-        <w:rPr>
-          <w:rFonts w:ascii="Times New Roman" w:hAnsi="Times New Roman" w:cs="Times New Roman"/>
-          <w:sz w:val="24"/>
-          <w:szCs w:val="24"/>
-          <w:lang w:val="en-US"/>
-        </w:rPr>
-        <w:t xml:space="preserve"> </w:t>
-      </w:r>
-      <w:proofErr w:type="spellStart"/>
-      <w:r>
-        <w:rPr>
-          <w:rFonts w:ascii="Times New Roman" w:hAnsi="Times New Roman" w:cs="Times New Roman"/>
-          <w:sz w:val="24"/>
-          <w:szCs w:val="24"/>
-          <w:lang w:val="en-US"/>
-        </w:rPr>
-        <w:t>perserta</w:t>
-      </w:r>
-      <w:proofErr w:type="spellEnd"/>
-      <w:r>
-        <w:rPr>
-          <w:rFonts w:ascii="Times New Roman" w:hAnsi="Times New Roman" w:cs="Times New Roman"/>
-          <w:sz w:val="24"/>
-          <w:szCs w:val="24"/>
-          <w:lang w:val="en-US"/>
-        </w:rPr>
-        <w:t xml:space="preserve"> </w:t>
-      </w:r>
-      <w:proofErr w:type="spellStart"/>
-      <w:r>
-        <w:rPr>
-          <w:rFonts w:ascii="Times New Roman" w:hAnsi="Times New Roman" w:cs="Times New Roman"/>
-          <w:sz w:val="24"/>
-          <w:szCs w:val="24"/>
-          <w:lang w:val="en-US"/>
-        </w:rPr>
-        <w:t>baru</w:t>
-      </w:r>
-      <w:proofErr w:type="spellEnd"/>
-      <w:r>
-        <w:rPr>
-          <w:rFonts w:ascii="Times New Roman" w:hAnsi="Times New Roman" w:cs="Times New Roman"/>
-          <w:sz w:val="24"/>
-          <w:szCs w:val="24"/>
-          <w:lang w:val="en-US"/>
-        </w:rPr>
-        <w:t xml:space="preserve">  di Kantor </w:t>
-      </w:r>
-      <w:proofErr w:type="spellStart"/>
-      <w:r>
-        <w:rPr>
-          <w:rFonts w:ascii="Times New Roman" w:hAnsi="Times New Roman" w:cs="Times New Roman"/>
-          <w:sz w:val="24"/>
-          <w:szCs w:val="24"/>
-          <w:lang w:val="en-US"/>
-        </w:rPr>
-        <w:t>Dinas</w:t>
-      </w:r>
-      <w:proofErr w:type="spellEnd"/>
-      <w:r>
-        <w:rPr>
-          <w:rFonts w:ascii="Times New Roman" w:hAnsi="Times New Roman" w:cs="Times New Roman"/>
-          <w:sz w:val="24"/>
-          <w:szCs w:val="24"/>
-          <w:lang w:val="en-US"/>
-        </w:rPr>
-        <w:t xml:space="preserve"> Tenaga </w:t>
-      </w:r>
-      <w:proofErr w:type="spellStart"/>
-      <w:r>
-        <w:rPr>
-          <w:rFonts w:ascii="Times New Roman" w:hAnsi="Times New Roman" w:cs="Times New Roman"/>
-          <w:sz w:val="24"/>
-          <w:szCs w:val="24"/>
-          <w:lang w:val="en-US"/>
-        </w:rPr>
-        <w:t>Kerja</w:t>
-      </w:r>
-      <w:proofErr w:type="spellEnd"/>
-      <w:r>
-        <w:rPr>
-          <w:rFonts w:ascii="Times New Roman" w:hAnsi="Times New Roman" w:cs="Times New Roman"/>
-          <w:sz w:val="24"/>
-          <w:szCs w:val="24"/>
-          <w:lang w:val="en-US"/>
-        </w:rPr>
-        <w:t xml:space="preserve"> dan </w:t>
-      </w:r>
-      <w:proofErr w:type="spellStart"/>
-      <w:r>
-        <w:rPr>
-          <w:rFonts w:ascii="Times New Roman" w:hAnsi="Times New Roman" w:cs="Times New Roman"/>
-          <w:sz w:val="24"/>
-          <w:szCs w:val="24"/>
-          <w:lang w:val="en-US"/>
-        </w:rPr>
-        <w:t>Tranmigrasi</w:t>
-      </w:r>
-      <w:proofErr w:type="spellEnd"/>
-      <w:r>
-        <w:rPr>
-          <w:rFonts w:ascii="Times New Roman" w:hAnsi="Times New Roman" w:cs="Times New Roman"/>
-          <w:sz w:val="24"/>
-          <w:szCs w:val="24"/>
-          <w:lang w:val="en-US"/>
-        </w:rPr>
-        <w:t xml:space="preserve"> D.I Yogyakarta </w:t>
-      </w:r>
-      <w:proofErr w:type="spellStart"/>
-      <w:r>
-        <w:rPr>
-          <w:rFonts w:ascii="Times New Roman" w:hAnsi="Times New Roman" w:cs="Times New Roman"/>
-          <w:sz w:val="24"/>
-          <w:szCs w:val="24"/>
-          <w:lang w:val="en-US"/>
-        </w:rPr>
-        <w:t>b</w:t>
-      </w:r>
-      <w:r>
-        <w:rPr>
-          <w:rFonts w:ascii="Times New Roman" w:hAnsi="Times New Roman" w:cs="Times New Roman"/>
-          <w:sz w:val="24"/>
-          <w:szCs w:val="24"/>
-          <w:lang w:val="en-US"/>
-        </w:rPr>
-        <w:t>erbasis</w:t>
-      </w:r>
-      <w:proofErr w:type="spellEnd"/>
-      <w:r>
-        <w:rPr>
-          <w:rFonts w:ascii="Times New Roman" w:hAnsi="Times New Roman" w:cs="Times New Roman"/>
-          <w:sz w:val="24"/>
-          <w:szCs w:val="24"/>
-          <w:lang w:val="en-US"/>
-        </w:rPr>
-        <w:t xml:space="preserve">  website </w:t>
-      </w:r>
-      <w:proofErr w:type="spellStart"/>
-      <w:r>
-        <w:rPr>
-          <w:rFonts w:ascii="Times New Roman" w:hAnsi="Times New Roman" w:cs="Times New Roman"/>
-          <w:sz w:val="24"/>
-          <w:szCs w:val="24"/>
-          <w:lang w:val="en-US"/>
-        </w:rPr>
-        <w:t>ini</w:t>
-      </w:r>
-      <w:proofErr w:type="spellEnd"/>
-      <w:r>
-        <w:rPr>
-          <w:rFonts w:ascii="Times New Roman" w:hAnsi="Times New Roman" w:cs="Times New Roman"/>
-          <w:sz w:val="24"/>
-          <w:szCs w:val="24"/>
-          <w:lang w:val="en-US"/>
-        </w:rPr>
-        <w:t xml:space="preserve"> </w:t>
-      </w:r>
-      <w:proofErr w:type="spellStart"/>
-      <w:r>
-        <w:rPr>
-          <w:rFonts w:ascii="Times New Roman" w:hAnsi="Times New Roman" w:cs="Times New Roman"/>
-          <w:sz w:val="24"/>
-          <w:szCs w:val="24"/>
-          <w:lang w:val="en-US"/>
-        </w:rPr>
-        <w:t>menggunakan</w:t>
-      </w:r>
-      <w:proofErr w:type="spellEnd"/>
-      <w:r>
-        <w:rPr>
-          <w:rFonts w:ascii="Times New Roman" w:hAnsi="Times New Roman" w:cs="Times New Roman"/>
-          <w:sz w:val="24"/>
-          <w:szCs w:val="24"/>
-          <w:lang w:val="en-US"/>
-        </w:rPr>
-        <w:t xml:space="preserve"> </w:t>
-      </w:r>
-      <w:proofErr w:type="spellStart"/>
-      <w:r>
-        <w:rPr>
-          <w:rFonts w:ascii="Times New Roman" w:hAnsi="Times New Roman" w:cs="Times New Roman"/>
-          <w:sz w:val="24"/>
-          <w:szCs w:val="24"/>
-          <w:lang w:val="en-US"/>
-        </w:rPr>
-        <w:t>metode</w:t>
-      </w:r>
-      <w:proofErr w:type="spellEnd"/>
-      <w:r>
-        <w:rPr>
-          <w:rFonts w:ascii="Times New Roman" w:hAnsi="Times New Roman" w:cs="Times New Roman"/>
-          <w:sz w:val="24"/>
-          <w:szCs w:val="24"/>
-          <w:lang w:val="en-US"/>
-        </w:rPr>
-        <w:t xml:space="preserve"> </w:t>
-      </w:r>
-      <w:r>
-        <w:rPr>
-          <w:rFonts w:ascii="Times New Roman" w:hAnsi="Times New Roman" w:cs="Times New Roman"/>
-          <w:i/>
-          <w:sz w:val="24"/>
-          <w:szCs w:val="24"/>
-          <w:lang w:val="en-US"/>
-        </w:rPr>
-        <w:t>Linear Congruent Method</w:t>
-      </w:r>
-      <w:r>
-        <w:rPr>
-          <w:rFonts w:ascii="Times New Roman" w:hAnsi="Times New Roman" w:cs="Times New Roman"/>
-          <w:sz w:val="24"/>
-          <w:szCs w:val="24"/>
-          <w:lang w:val="en-US"/>
-        </w:rPr>
-        <w:t xml:space="preserve"> </w:t>
-      </w:r>
-      <w:proofErr w:type="spellStart"/>
-      <w:r>
-        <w:rPr>
-          <w:rFonts w:ascii="Times New Roman" w:hAnsi="Times New Roman" w:cs="Times New Roman"/>
-          <w:sz w:val="24"/>
-          <w:szCs w:val="24"/>
-          <w:lang w:val="en-US"/>
-        </w:rPr>
-        <w:t>yaitu</w:t>
-      </w:r>
-      <w:proofErr w:type="spellEnd"/>
-      <w:r>
-        <w:rPr>
-          <w:rFonts w:ascii="Times New Roman" w:hAnsi="Times New Roman" w:cs="Times New Roman"/>
-          <w:sz w:val="24"/>
-          <w:szCs w:val="24"/>
-          <w:lang w:val="en-US"/>
-        </w:rPr>
-        <w:t xml:space="preserve"> </w:t>
-      </w:r>
-      <w:proofErr w:type="spellStart"/>
-      <w:r>
-        <w:rPr>
-          <w:rFonts w:ascii="Times New Roman" w:hAnsi="Times New Roman" w:cs="Times New Roman"/>
-          <w:sz w:val="24"/>
-          <w:szCs w:val="24"/>
-          <w:lang w:val="en-US"/>
-        </w:rPr>
-        <w:t>metode</w:t>
-      </w:r>
-      <w:proofErr w:type="spellEnd"/>
-      <w:r>
-        <w:rPr>
-          <w:rFonts w:ascii="Times New Roman" w:hAnsi="Times New Roman" w:cs="Times New Roman"/>
-          <w:sz w:val="24"/>
-          <w:szCs w:val="24"/>
-          <w:lang w:val="en-US"/>
-        </w:rPr>
-        <w:t xml:space="preserve"> </w:t>
-      </w:r>
-      <w:proofErr w:type="spellStart"/>
-      <w:r>
-        <w:rPr>
-          <w:rFonts w:ascii="Times New Roman" w:hAnsi="Times New Roman" w:cs="Times New Roman"/>
-          <w:sz w:val="24"/>
-          <w:szCs w:val="24"/>
-          <w:lang w:val="en-US"/>
-        </w:rPr>
-        <w:t>pembangkit</w:t>
-      </w:r>
-      <w:proofErr w:type="spellEnd"/>
-      <w:r>
-        <w:rPr>
-          <w:rFonts w:ascii="Times New Roman" w:hAnsi="Times New Roman" w:cs="Times New Roman"/>
-          <w:sz w:val="24"/>
-          <w:szCs w:val="24"/>
-          <w:lang w:val="en-US"/>
-        </w:rPr>
-        <w:t xml:space="preserve"> </w:t>
-      </w:r>
-      <w:proofErr w:type="spellStart"/>
-      <w:r>
-        <w:rPr>
-          <w:rFonts w:ascii="Times New Roman" w:hAnsi="Times New Roman" w:cs="Times New Roman"/>
-          <w:sz w:val="24"/>
-          <w:szCs w:val="24"/>
-          <w:lang w:val="en-US"/>
-        </w:rPr>
-        <w:t>bilangan</w:t>
-      </w:r>
-      <w:proofErr w:type="spellEnd"/>
-      <w:r>
-        <w:rPr>
-          <w:rFonts w:ascii="Times New Roman" w:hAnsi="Times New Roman" w:cs="Times New Roman"/>
-          <w:sz w:val="24"/>
-          <w:szCs w:val="24"/>
-          <w:lang w:val="en-US"/>
-        </w:rPr>
-        <w:t xml:space="preserve"> </w:t>
-      </w:r>
-      <w:proofErr w:type="spellStart"/>
-      <w:r>
-        <w:rPr>
-          <w:rFonts w:ascii="Times New Roman" w:hAnsi="Times New Roman" w:cs="Times New Roman"/>
-          <w:sz w:val="24"/>
-          <w:szCs w:val="24"/>
-          <w:lang w:val="en-US"/>
-        </w:rPr>
-        <w:t>acak</w:t>
-      </w:r>
-      <w:proofErr w:type="spellEnd"/>
-      <w:r>
-        <w:rPr>
-          <w:rFonts w:ascii="Times New Roman" w:hAnsi="Times New Roman" w:cs="Times New Roman"/>
-          <w:sz w:val="24"/>
-          <w:szCs w:val="24"/>
-          <w:lang w:val="en-US"/>
-        </w:rPr>
-        <w:t xml:space="preserve"> yang </w:t>
-      </w:r>
-      <w:proofErr w:type="spellStart"/>
-      <w:r>
-        <w:rPr>
-          <w:rFonts w:ascii="Times New Roman" w:hAnsi="Times New Roman" w:cs="Times New Roman"/>
-          <w:sz w:val="24"/>
-          <w:szCs w:val="24"/>
-          <w:lang w:val="en-US"/>
-        </w:rPr>
-        <w:t>banyak</w:t>
-      </w:r>
-      <w:proofErr w:type="spellEnd"/>
-      <w:r>
-        <w:rPr>
-          <w:rFonts w:ascii="Times New Roman" w:hAnsi="Times New Roman" w:cs="Times New Roman"/>
-          <w:sz w:val="24"/>
-          <w:szCs w:val="24"/>
-          <w:lang w:val="en-US"/>
-        </w:rPr>
-        <w:t xml:space="preserve"> </w:t>
-      </w:r>
-      <w:proofErr w:type="spellStart"/>
-      <w:r>
-        <w:rPr>
-          <w:rFonts w:ascii="Times New Roman" w:hAnsi="Times New Roman" w:cs="Times New Roman"/>
-          <w:sz w:val="24"/>
-          <w:szCs w:val="24"/>
-          <w:lang w:val="en-US"/>
-        </w:rPr>
-        <w:t>digunakan</w:t>
-      </w:r>
-      <w:proofErr w:type="spellEnd"/>
-      <w:r>
-        <w:rPr>
-          <w:rFonts w:ascii="Times New Roman" w:hAnsi="Times New Roman" w:cs="Times New Roman"/>
-          <w:sz w:val="24"/>
-          <w:szCs w:val="24"/>
-          <w:lang w:val="en-US"/>
-        </w:rPr>
-        <w:t xml:space="preserve"> </w:t>
-      </w:r>
-      <w:proofErr w:type="spellStart"/>
-      <w:r>
-        <w:rPr>
-          <w:rFonts w:ascii="Times New Roman" w:hAnsi="Times New Roman" w:cs="Times New Roman"/>
-          <w:sz w:val="24"/>
-          <w:szCs w:val="24"/>
-          <w:lang w:val="en-US"/>
-        </w:rPr>
-        <w:t>dalam</w:t>
-      </w:r>
-      <w:proofErr w:type="spellEnd"/>
-      <w:r>
-        <w:rPr>
-          <w:rFonts w:ascii="Times New Roman" w:hAnsi="Times New Roman" w:cs="Times New Roman"/>
-          <w:sz w:val="24"/>
-          <w:szCs w:val="24"/>
-          <w:lang w:val="en-US"/>
-        </w:rPr>
-        <w:t xml:space="preserve"> program </w:t>
-      </w:r>
-      <w:proofErr w:type="spellStart"/>
-      <w:r>
-        <w:rPr>
-          <w:rFonts w:ascii="Times New Roman" w:hAnsi="Times New Roman" w:cs="Times New Roman"/>
-          <w:sz w:val="24"/>
-          <w:szCs w:val="24"/>
-          <w:lang w:val="en-US"/>
-        </w:rPr>
-        <w:t>komputer</w:t>
-      </w:r>
-      <w:proofErr w:type="spellEnd"/>
-      <w:r>
-        <w:rPr>
-          <w:rFonts w:ascii="Times New Roman" w:hAnsi="Times New Roman" w:cs="Times New Roman"/>
-          <w:sz w:val="24"/>
-          <w:szCs w:val="24"/>
-          <w:lang w:val="en-US"/>
-        </w:rPr>
-        <w:t xml:space="preserve">, agar </w:t>
-      </w:r>
-      <w:proofErr w:type="spellStart"/>
-      <w:r>
-        <w:rPr>
-          <w:rFonts w:ascii="Times New Roman" w:hAnsi="Times New Roman" w:cs="Times New Roman"/>
-          <w:sz w:val="24"/>
-          <w:szCs w:val="24"/>
-          <w:lang w:val="en-US"/>
-        </w:rPr>
-        <w:t>tidak</w:t>
-      </w:r>
-      <w:proofErr w:type="spellEnd"/>
-      <w:r>
-        <w:rPr>
-          <w:rFonts w:ascii="Times New Roman" w:hAnsi="Times New Roman" w:cs="Times New Roman"/>
-          <w:sz w:val="24"/>
-          <w:szCs w:val="24"/>
-          <w:lang w:val="en-US"/>
-        </w:rPr>
-        <w:t xml:space="preserve"> </w:t>
-      </w:r>
-      <w:proofErr w:type="spellStart"/>
-      <w:r>
-        <w:rPr>
-          <w:rFonts w:ascii="Times New Roman" w:hAnsi="Times New Roman" w:cs="Times New Roman"/>
-          <w:sz w:val="24"/>
-          <w:szCs w:val="24"/>
-          <w:lang w:val="en-US"/>
-        </w:rPr>
-        <w:t>terjadi</w:t>
-      </w:r>
-      <w:proofErr w:type="spellEnd"/>
-      <w:r>
-        <w:rPr>
-          <w:rFonts w:ascii="Times New Roman" w:hAnsi="Times New Roman" w:cs="Times New Roman"/>
-          <w:sz w:val="24"/>
-          <w:szCs w:val="24"/>
-          <w:lang w:val="en-US"/>
-        </w:rPr>
-        <w:t xml:space="preserve"> </w:t>
-      </w:r>
-      <w:proofErr w:type="spellStart"/>
-      <w:r>
-        <w:rPr>
-          <w:rFonts w:ascii="Times New Roman" w:hAnsi="Times New Roman" w:cs="Times New Roman"/>
-          <w:sz w:val="24"/>
-          <w:szCs w:val="24"/>
-          <w:lang w:val="en-US"/>
-        </w:rPr>
-        <w:t>pengulangan</w:t>
-      </w:r>
-      <w:proofErr w:type="spellEnd"/>
-      <w:r>
-        <w:rPr>
-          <w:rFonts w:ascii="Times New Roman" w:hAnsi="Times New Roman" w:cs="Times New Roman"/>
-          <w:sz w:val="24"/>
-          <w:szCs w:val="24"/>
-          <w:lang w:val="en-US"/>
-        </w:rPr>
-        <w:t xml:space="preserve"> </w:t>
-      </w:r>
-      <w:proofErr w:type="spellStart"/>
-      <w:r>
-        <w:rPr>
-          <w:rFonts w:ascii="Times New Roman" w:hAnsi="Times New Roman" w:cs="Times New Roman"/>
-          <w:sz w:val="24"/>
-          <w:szCs w:val="24"/>
-          <w:lang w:val="en-US"/>
-        </w:rPr>
-        <w:t>soal</w:t>
-      </w:r>
-      <w:proofErr w:type="spellEnd"/>
-      <w:r>
-        <w:rPr>
-          <w:rFonts w:ascii="Times New Roman" w:hAnsi="Times New Roman" w:cs="Times New Roman"/>
-          <w:sz w:val="24"/>
-          <w:szCs w:val="24"/>
-          <w:lang w:val="en-US"/>
-        </w:rPr>
-        <w:t xml:space="preserve"> yang </w:t>
-      </w:r>
-      <w:proofErr w:type="spellStart"/>
-      <w:r>
-        <w:rPr>
-          <w:rFonts w:ascii="Times New Roman" w:hAnsi="Times New Roman" w:cs="Times New Roman"/>
-          <w:sz w:val="24"/>
-          <w:szCs w:val="24"/>
-          <w:lang w:val="en-US"/>
-        </w:rPr>
-        <w:t>sama</w:t>
-      </w:r>
-      <w:proofErr w:type="spellEnd"/>
-      <w:r>
-        <w:rPr>
-          <w:rFonts w:ascii="Times New Roman" w:hAnsi="Times New Roman" w:cs="Times New Roman"/>
-          <w:sz w:val="24"/>
-          <w:szCs w:val="24"/>
-          <w:lang w:val="en-US"/>
-        </w:rPr>
-        <w:t xml:space="preserve"> </w:t>
-      </w:r>
-      <w:proofErr w:type="spellStart"/>
-      <w:r>
-        <w:rPr>
-          <w:rFonts w:ascii="Times New Roman" w:hAnsi="Times New Roman" w:cs="Times New Roman"/>
-          <w:sz w:val="24"/>
-          <w:szCs w:val="24"/>
-          <w:lang w:val="en-US"/>
-        </w:rPr>
-        <w:t>dalam</w:t>
-      </w:r>
-      <w:proofErr w:type="spellEnd"/>
-      <w:r>
-        <w:rPr>
-          <w:rFonts w:ascii="Times New Roman" w:hAnsi="Times New Roman" w:cs="Times New Roman"/>
-          <w:sz w:val="24"/>
-          <w:szCs w:val="24"/>
-          <w:lang w:val="en-US"/>
-        </w:rPr>
-        <w:t xml:space="preserve"> </w:t>
-      </w:r>
-      <w:proofErr w:type="spellStart"/>
-      <w:r>
-        <w:rPr>
-          <w:rFonts w:ascii="Times New Roman" w:hAnsi="Times New Roman" w:cs="Times New Roman"/>
-          <w:sz w:val="24"/>
-          <w:szCs w:val="24"/>
-          <w:lang w:val="en-US"/>
-        </w:rPr>
-        <w:t>mengerjakan</w:t>
-      </w:r>
-      <w:proofErr w:type="spellEnd"/>
-      <w:r>
-        <w:rPr>
-          <w:rFonts w:ascii="Times New Roman" w:hAnsi="Times New Roman" w:cs="Times New Roman"/>
-          <w:sz w:val="24"/>
-          <w:szCs w:val="24"/>
-          <w:lang w:val="en-US"/>
-        </w:rPr>
-        <w:t xml:space="preserve"> </w:t>
-      </w:r>
-      <w:proofErr w:type="spellStart"/>
-      <w:r>
-        <w:rPr>
-          <w:rFonts w:ascii="Times New Roman" w:hAnsi="Times New Roman" w:cs="Times New Roman"/>
-          <w:sz w:val="24"/>
-          <w:szCs w:val="24"/>
-          <w:lang w:val="en-US"/>
-        </w:rPr>
-        <w:t>soal</w:t>
-      </w:r>
-      <w:proofErr w:type="spellEnd"/>
-      <w:r>
-        <w:rPr>
-          <w:rFonts w:ascii="Times New Roman" w:hAnsi="Times New Roman" w:cs="Times New Roman"/>
-          <w:sz w:val="24"/>
-          <w:szCs w:val="24"/>
-          <w:lang w:val="en-US"/>
-        </w:rPr>
-        <w:t xml:space="preserve"> </w:t>
-      </w:r>
-      <w:proofErr w:type="spellStart"/>
-      <w:r>
-        <w:rPr>
-          <w:rFonts w:ascii="Times New Roman" w:hAnsi="Times New Roman" w:cs="Times New Roman"/>
-          <w:sz w:val="24"/>
-          <w:szCs w:val="24"/>
-          <w:lang w:val="en-US"/>
-        </w:rPr>
-        <w:t>ujian</w:t>
-      </w:r>
-      <w:proofErr w:type="spellEnd"/>
-      <w:r>
-        <w:rPr>
-          <w:rFonts w:ascii="Times New Roman" w:hAnsi="Times New Roman" w:cs="Times New Roman"/>
-          <w:sz w:val="24"/>
-          <w:szCs w:val="24"/>
-          <w:lang w:val="en-US"/>
-        </w:rPr>
-        <w:t xml:space="preserve"> online.</w:t>
-      </w:r>
-      <w:r>
-        <w:rPr>
-          <w:rFonts w:ascii="Times New Roman" w:hAnsi="Times New Roman" w:cs="Times New Roman"/>
-          <w:sz w:val="24"/>
-          <w:szCs w:val="24"/>
-          <w:lang w:val="en-US"/>
-        </w:rPr>
-        <w:t xml:space="preserve"> </w:t>
-      </w:r>
-      <w:proofErr w:type="spellStart"/>
-      <w:r>
-        <w:rPr>
-          <w:rFonts w:ascii="Times New Roman" w:hAnsi="Times New Roman" w:cs="Times New Roman"/>
-          <w:sz w:val="24"/>
-          <w:szCs w:val="24"/>
-          <w:lang w:val="en-US"/>
-        </w:rPr>
-        <w:t>Penulis</w:t>
-      </w:r>
-      <w:proofErr w:type="spellEnd"/>
-      <w:r>
-        <w:rPr>
-          <w:rFonts w:ascii="Times New Roman" w:hAnsi="Times New Roman" w:cs="Times New Roman"/>
-          <w:sz w:val="24"/>
-          <w:szCs w:val="24"/>
-          <w:lang w:val="en-US"/>
-        </w:rPr>
-        <w:t xml:space="preserve"> </w:t>
-      </w:r>
-      <w:proofErr w:type="spellStart"/>
-      <w:r>
-        <w:rPr>
-          <w:rFonts w:ascii="Times New Roman" w:hAnsi="Times New Roman" w:cs="Times New Roman"/>
-          <w:sz w:val="24"/>
-          <w:szCs w:val="24"/>
-          <w:lang w:val="en-US"/>
-        </w:rPr>
-        <w:t>tertarik</w:t>
-      </w:r>
-      <w:proofErr w:type="spellEnd"/>
-      <w:r>
-        <w:rPr>
-          <w:rFonts w:ascii="Times New Roman" w:hAnsi="Times New Roman" w:cs="Times New Roman"/>
-          <w:sz w:val="24"/>
-          <w:szCs w:val="24"/>
-          <w:lang w:val="en-US"/>
-        </w:rPr>
-        <w:t xml:space="preserve"> </w:t>
-      </w:r>
-      <w:proofErr w:type="spellStart"/>
-      <w:r>
-        <w:rPr>
-          <w:rFonts w:ascii="Times New Roman" w:hAnsi="Times New Roman" w:cs="Times New Roman"/>
-          <w:sz w:val="24"/>
-          <w:szCs w:val="24"/>
-          <w:lang w:val="en-US"/>
-        </w:rPr>
-        <w:t>untuk</w:t>
-      </w:r>
-      <w:proofErr w:type="spellEnd"/>
-      <w:r>
-        <w:rPr>
-          <w:rFonts w:ascii="Times New Roman" w:hAnsi="Times New Roman" w:cs="Times New Roman"/>
-          <w:sz w:val="24"/>
-          <w:szCs w:val="24"/>
-          <w:lang w:val="en-US"/>
-        </w:rPr>
-        <w:t xml:space="preserve"> </w:t>
-      </w:r>
-      <w:proofErr w:type="spellStart"/>
-      <w:r>
-        <w:rPr>
-          <w:rFonts w:ascii="Times New Roman" w:hAnsi="Times New Roman" w:cs="Times New Roman"/>
-          <w:sz w:val="24"/>
-          <w:szCs w:val="24"/>
-          <w:lang w:val="en-US"/>
-        </w:rPr>
-        <w:t>membuatkan</w:t>
-      </w:r>
-      <w:proofErr w:type="spellEnd"/>
-      <w:r>
-        <w:rPr>
-          <w:rFonts w:ascii="Times New Roman" w:hAnsi="Times New Roman" w:cs="Times New Roman"/>
-          <w:sz w:val="24"/>
-          <w:szCs w:val="24"/>
-          <w:lang w:val="en-US"/>
-        </w:rPr>
-        <w:t xml:space="preserve"> website </w:t>
-      </w:r>
-      <w:proofErr w:type="spellStart"/>
-      <w:r>
-        <w:rPr>
-          <w:rFonts w:ascii="Times New Roman" w:hAnsi="Times New Roman" w:cs="Times New Roman"/>
-          <w:sz w:val="24"/>
-          <w:szCs w:val="24"/>
-          <w:lang w:val="en-US"/>
-        </w:rPr>
-        <w:t>dengan</w:t>
-      </w:r>
-      <w:proofErr w:type="spellEnd"/>
-      <w:r>
-        <w:rPr>
-          <w:rFonts w:ascii="Times New Roman" w:hAnsi="Times New Roman" w:cs="Times New Roman"/>
-          <w:sz w:val="24"/>
-          <w:szCs w:val="24"/>
-          <w:lang w:val="en-US"/>
-        </w:rPr>
-        <w:t xml:space="preserve"> </w:t>
-      </w:r>
-      <w:proofErr w:type="spellStart"/>
-      <w:r>
-        <w:rPr>
-          <w:rFonts w:ascii="Times New Roman" w:hAnsi="Times New Roman" w:cs="Times New Roman"/>
-          <w:sz w:val="24"/>
-          <w:szCs w:val="24"/>
-          <w:lang w:val="en-US"/>
-        </w:rPr>
-        <w:t>judul</w:t>
-      </w:r>
-      <w:proofErr w:type="spellEnd"/>
-      <w:r>
-        <w:rPr>
-          <w:rFonts w:ascii="Times New Roman" w:hAnsi="Times New Roman" w:cs="Times New Roman"/>
-          <w:sz w:val="24"/>
-          <w:szCs w:val="24"/>
-          <w:lang w:val="en-US"/>
-        </w:rPr>
-        <w:t xml:space="preserve"> “</w:t>
-      </w:r>
-      <w:proofErr w:type="spellStart"/>
-      <w:r>
-        <w:rPr>
-          <w:rFonts w:ascii="Times New Roman" w:hAnsi="Times New Roman" w:cs="Times New Roman"/>
-          <w:sz w:val="24"/>
-          <w:szCs w:val="24"/>
-          <w:lang w:val="en-US"/>
-        </w:rPr>
-        <w:t>Merancang</w:t>
-      </w:r>
-      <w:proofErr w:type="spellEnd"/>
-      <w:r>
-        <w:rPr>
-          <w:rFonts w:ascii="Times New Roman" w:hAnsi="Times New Roman" w:cs="Times New Roman"/>
-          <w:sz w:val="24"/>
-          <w:szCs w:val="24"/>
-          <w:lang w:val="en-US"/>
-        </w:rPr>
-        <w:t xml:space="preserve"> </w:t>
-      </w:r>
-      <w:proofErr w:type="spellStart"/>
-      <w:r>
-        <w:rPr>
-          <w:rFonts w:ascii="Times New Roman" w:hAnsi="Times New Roman" w:cs="Times New Roman"/>
-          <w:sz w:val="24"/>
-          <w:szCs w:val="24"/>
-          <w:lang w:val="en-US"/>
-        </w:rPr>
-        <w:t>Sistem</w:t>
-      </w:r>
-      <w:proofErr w:type="spellEnd"/>
-      <w:r>
-        <w:rPr>
-          <w:rFonts w:ascii="Times New Roman" w:hAnsi="Times New Roman" w:cs="Times New Roman"/>
-          <w:sz w:val="24"/>
-          <w:szCs w:val="24"/>
-          <w:lang w:val="en-US"/>
-        </w:rPr>
-        <w:t xml:space="preserve"> </w:t>
-      </w:r>
-      <w:proofErr w:type="spellStart"/>
-      <w:r>
-        <w:rPr>
-          <w:rFonts w:ascii="Times New Roman" w:hAnsi="Times New Roman" w:cs="Times New Roman"/>
-          <w:sz w:val="24"/>
-          <w:szCs w:val="24"/>
-          <w:lang w:val="en-US"/>
-        </w:rPr>
-        <w:t>Ujian</w:t>
-      </w:r>
-      <w:proofErr w:type="spellEnd"/>
-      <w:r>
-        <w:rPr>
-          <w:rFonts w:ascii="Times New Roman" w:hAnsi="Times New Roman" w:cs="Times New Roman"/>
-          <w:sz w:val="24"/>
-          <w:szCs w:val="24"/>
-          <w:lang w:val="en-US"/>
-        </w:rPr>
-        <w:t xml:space="preserve"> Online </w:t>
-      </w:r>
-      <w:proofErr w:type="spellStart"/>
-      <w:r>
-        <w:rPr>
-          <w:rFonts w:ascii="Times New Roman" w:hAnsi="Times New Roman" w:cs="Times New Roman"/>
-          <w:sz w:val="24"/>
-          <w:szCs w:val="24"/>
-          <w:lang w:val="en-US"/>
-        </w:rPr>
-        <w:t>untuk</w:t>
-      </w:r>
-      <w:proofErr w:type="spellEnd"/>
-      <w:r>
-        <w:rPr>
-          <w:rFonts w:ascii="Times New Roman" w:hAnsi="Times New Roman" w:cs="Times New Roman"/>
-          <w:sz w:val="24"/>
-          <w:szCs w:val="24"/>
-          <w:lang w:val="en-US"/>
-        </w:rPr>
-        <w:t xml:space="preserve"> </w:t>
-      </w:r>
-      <w:proofErr w:type="spellStart"/>
-      <w:r>
-        <w:rPr>
-          <w:rFonts w:ascii="Times New Roman" w:hAnsi="Times New Roman" w:cs="Times New Roman"/>
-          <w:sz w:val="24"/>
-          <w:szCs w:val="24"/>
-          <w:lang w:val="en-US"/>
-        </w:rPr>
-        <w:t>Penerimaan</w:t>
-      </w:r>
-      <w:proofErr w:type="spellEnd"/>
-      <w:r>
-        <w:rPr>
-          <w:rFonts w:ascii="Times New Roman" w:hAnsi="Times New Roman" w:cs="Times New Roman"/>
-          <w:sz w:val="24"/>
-          <w:szCs w:val="24"/>
-          <w:lang w:val="en-US"/>
-        </w:rPr>
-        <w:t xml:space="preserve"> </w:t>
-      </w:r>
-      <w:proofErr w:type="spellStart"/>
-      <w:r>
-        <w:rPr>
-          <w:rFonts w:ascii="Times New Roman" w:hAnsi="Times New Roman" w:cs="Times New Roman"/>
-          <w:sz w:val="24"/>
-          <w:szCs w:val="24"/>
-          <w:lang w:val="en-US"/>
-        </w:rPr>
-        <w:t>Perserta</w:t>
-      </w:r>
-      <w:proofErr w:type="spellEnd"/>
-      <w:r>
-        <w:rPr>
-          <w:rFonts w:ascii="Times New Roman" w:hAnsi="Times New Roman" w:cs="Times New Roman"/>
-          <w:sz w:val="24"/>
-          <w:szCs w:val="24"/>
-          <w:lang w:val="en-US"/>
-        </w:rPr>
-        <w:t xml:space="preserve"> </w:t>
-      </w:r>
-      <w:proofErr w:type="spellStart"/>
-      <w:r>
-        <w:rPr>
-          <w:rFonts w:ascii="Times New Roman" w:hAnsi="Times New Roman" w:cs="Times New Roman"/>
-          <w:sz w:val="24"/>
-          <w:szCs w:val="24"/>
-          <w:lang w:val="en-US"/>
-        </w:rPr>
-        <w:t>Baru</w:t>
-      </w:r>
-      <w:proofErr w:type="spellEnd"/>
-      <w:r>
-        <w:rPr>
-          <w:rFonts w:ascii="Times New Roman" w:hAnsi="Times New Roman" w:cs="Times New Roman"/>
-          <w:sz w:val="24"/>
-          <w:szCs w:val="24"/>
-          <w:lang w:val="en-US"/>
-        </w:rPr>
-        <w:t xml:space="preserve"> di </w:t>
-      </w:r>
-      <w:proofErr w:type="spellStart"/>
-      <w:r>
-        <w:rPr>
-          <w:rFonts w:ascii="Times New Roman" w:hAnsi="Times New Roman" w:cs="Times New Roman"/>
-          <w:sz w:val="24"/>
-          <w:szCs w:val="24"/>
-          <w:lang w:val="en-US"/>
-        </w:rPr>
-        <w:t>Balai</w:t>
-      </w:r>
-      <w:proofErr w:type="spellEnd"/>
-      <w:r>
-        <w:rPr>
-          <w:rFonts w:ascii="Times New Roman" w:hAnsi="Times New Roman" w:cs="Times New Roman"/>
-          <w:sz w:val="24"/>
-          <w:szCs w:val="24"/>
-          <w:lang w:val="en-US"/>
-        </w:rPr>
-        <w:t xml:space="preserve"> </w:t>
-      </w:r>
-      <w:proofErr w:type="spellStart"/>
-      <w:r>
-        <w:rPr>
-          <w:rFonts w:ascii="Times New Roman" w:hAnsi="Times New Roman" w:cs="Times New Roman"/>
-          <w:sz w:val="24"/>
-          <w:szCs w:val="24"/>
-          <w:lang w:val="en-US"/>
-        </w:rPr>
-        <w:t>Latihan</w:t>
-      </w:r>
-      <w:proofErr w:type="spellEnd"/>
-      <w:r>
-        <w:rPr>
-          <w:rFonts w:ascii="Times New Roman" w:hAnsi="Times New Roman" w:cs="Times New Roman"/>
-          <w:sz w:val="24"/>
-          <w:szCs w:val="24"/>
-          <w:lang w:val="en-US"/>
-        </w:rPr>
-        <w:t xml:space="preserve"> </w:t>
-      </w:r>
-      <w:proofErr w:type="spellStart"/>
-      <w:r>
-        <w:rPr>
-          <w:rFonts w:ascii="Times New Roman" w:hAnsi="Times New Roman" w:cs="Times New Roman"/>
-          <w:sz w:val="24"/>
-          <w:szCs w:val="24"/>
-          <w:lang w:val="en-US"/>
-        </w:rPr>
-        <w:t>Kerja</w:t>
-      </w:r>
-      <w:proofErr w:type="spellEnd"/>
-      <w:r>
-        <w:rPr>
-          <w:rFonts w:ascii="Times New Roman" w:hAnsi="Times New Roman" w:cs="Times New Roman"/>
-          <w:sz w:val="24"/>
-          <w:szCs w:val="24"/>
-          <w:lang w:val="en-US"/>
-        </w:rPr>
-        <w:t xml:space="preserve"> </w:t>
-      </w:r>
-      <w:proofErr w:type="spellStart"/>
-      <w:r>
-        <w:rPr>
-          <w:rFonts w:ascii="Times New Roman" w:hAnsi="Times New Roman" w:cs="Times New Roman"/>
-          <w:sz w:val="24"/>
-          <w:szCs w:val="24"/>
-          <w:lang w:val="en-US"/>
-        </w:rPr>
-        <w:t>menggunakan</w:t>
-      </w:r>
-      <w:proofErr w:type="spellEnd"/>
-      <w:r>
-        <w:rPr>
-          <w:rFonts w:ascii="Times New Roman" w:hAnsi="Times New Roman" w:cs="Times New Roman"/>
-          <w:sz w:val="24"/>
-          <w:szCs w:val="24"/>
-          <w:lang w:val="en-US"/>
-        </w:rPr>
-        <w:t xml:space="preserve"> </w:t>
-      </w:r>
-      <w:r>
-        <w:rPr>
-          <w:rFonts w:ascii="Times New Roman" w:hAnsi="Times New Roman" w:cs="Times New Roman"/>
-          <w:i/>
-          <w:sz w:val="24"/>
-          <w:szCs w:val="24"/>
-          <w:lang w:val="en-US"/>
-        </w:rPr>
-        <w:t>Linear Congruent Method</w:t>
-      </w:r>
-      <w:r>
-        <w:rPr>
-          <w:rFonts w:ascii="Times New Roman" w:hAnsi="Times New Roman" w:cs="Times New Roman"/>
-          <w:sz w:val="24"/>
-          <w:szCs w:val="24"/>
-          <w:lang w:val="en-US"/>
-        </w:rPr>
-        <w:t xml:space="preserve"> </w:t>
-      </w:r>
-      <w:proofErr w:type="spellStart"/>
-      <w:r>
-        <w:rPr>
-          <w:rFonts w:ascii="Times New Roman" w:hAnsi="Times New Roman" w:cs="Times New Roman"/>
-          <w:sz w:val="24"/>
-          <w:szCs w:val="24"/>
-          <w:lang w:val="en-US"/>
-        </w:rPr>
-        <w:t>berbasis</w:t>
-      </w:r>
-      <w:proofErr w:type="spellEnd"/>
-      <w:r>
-        <w:rPr>
-          <w:rFonts w:ascii="Times New Roman" w:hAnsi="Times New Roman" w:cs="Times New Roman"/>
-          <w:sz w:val="24"/>
-          <w:szCs w:val="24"/>
-          <w:lang w:val="en-US"/>
-        </w:rPr>
-        <w:t xml:space="preserve"> website (</w:t>
-      </w:r>
-      <w:proofErr w:type="spellStart"/>
-      <w:r>
-        <w:rPr>
-          <w:rFonts w:ascii="Times New Roman" w:hAnsi="Times New Roman" w:cs="Times New Roman"/>
-          <w:sz w:val="24"/>
-          <w:szCs w:val="24"/>
-          <w:lang w:val="en-US"/>
-        </w:rPr>
-        <w:t>Studi</w:t>
-      </w:r>
-      <w:proofErr w:type="spellEnd"/>
-      <w:r>
-        <w:rPr>
-          <w:rFonts w:ascii="Times New Roman" w:hAnsi="Times New Roman" w:cs="Times New Roman"/>
-          <w:sz w:val="24"/>
-          <w:szCs w:val="24"/>
-          <w:lang w:val="en-US"/>
-        </w:rPr>
-        <w:t xml:space="preserve"> </w:t>
-      </w:r>
-      <w:proofErr w:type="spellStart"/>
-      <w:proofErr w:type="gramStart"/>
-      <w:r>
-        <w:rPr>
-          <w:rFonts w:ascii="Times New Roman" w:hAnsi="Times New Roman" w:cs="Times New Roman"/>
-          <w:sz w:val="24"/>
-          <w:szCs w:val="24"/>
-          <w:lang w:val="en-US"/>
-        </w:rPr>
-        <w:t>kasus</w:t>
-      </w:r>
-      <w:proofErr w:type="spellEnd"/>
-      <w:r>
-        <w:rPr>
-          <w:rFonts w:ascii="Times New Roman" w:hAnsi="Times New Roman" w:cs="Times New Roman"/>
-          <w:sz w:val="24"/>
-          <w:szCs w:val="24"/>
-          <w:lang w:val="en-US"/>
-        </w:rPr>
-        <w:t xml:space="preserve"> :</w:t>
-      </w:r>
-      <w:proofErr w:type="gramEnd"/>
-      <w:r>
-        <w:rPr>
-          <w:rFonts w:ascii="Times New Roman" w:hAnsi="Times New Roman" w:cs="Times New Roman"/>
-          <w:sz w:val="24"/>
-          <w:szCs w:val="24"/>
-          <w:lang w:val="en-US"/>
-        </w:rPr>
-        <w:t xml:space="preserve"> Kantor </w:t>
-      </w:r>
-      <w:proofErr w:type="spellStart"/>
-      <w:r>
-        <w:rPr>
-          <w:rFonts w:ascii="Times New Roman" w:hAnsi="Times New Roman" w:cs="Times New Roman"/>
-          <w:sz w:val="24"/>
-          <w:szCs w:val="24"/>
-          <w:lang w:val="en-US"/>
-        </w:rPr>
-        <w:t>Dinas</w:t>
-      </w:r>
-      <w:proofErr w:type="spellEnd"/>
-      <w:r>
-        <w:rPr>
-          <w:rFonts w:ascii="Times New Roman" w:hAnsi="Times New Roman" w:cs="Times New Roman"/>
-          <w:sz w:val="24"/>
-          <w:szCs w:val="24"/>
-          <w:lang w:val="en-US"/>
-        </w:rPr>
-        <w:t xml:space="preserve"> Tenaga </w:t>
-      </w:r>
-      <w:proofErr w:type="spellStart"/>
-      <w:r>
-        <w:rPr>
-          <w:rFonts w:ascii="Times New Roman" w:hAnsi="Times New Roman" w:cs="Times New Roman"/>
-          <w:sz w:val="24"/>
-          <w:szCs w:val="24"/>
-          <w:lang w:val="en-US"/>
-        </w:rPr>
-        <w:t>Kerja</w:t>
-      </w:r>
-      <w:proofErr w:type="spellEnd"/>
-      <w:r>
-        <w:rPr>
-          <w:rFonts w:ascii="Times New Roman" w:hAnsi="Times New Roman" w:cs="Times New Roman"/>
-          <w:sz w:val="24"/>
-          <w:szCs w:val="24"/>
-          <w:lang w:val="en-US"/>
-        </w:rPr>
-        <w:t xml:space="preserve"> dan </w:t>
-      </w:r>
-      <w:proofErr w:type="spellStart"/>
-      <w:r>
-        <w:rPr>
-          <w:rFonts w:ascii="Times New Roman" w:hAnsi="Times New Roman" w:cs="Times New Roman"/>
-          <w:sz w:val="24"/>
-          <w:szCs w:val="24"/>
-          <w:lang w:val="en-US"/>
-        </w:rPr>
-        <w:t>Transmigrasi</w:t>
-      </w:r>
-      <w:proofErr w:type="spellEnd"/>
+        <w:t xml:space="preserve"> SMP Negeri 1 </w:t>
+      </w:r>
+      <w:proofErr w:type="spellStart"/>
+      <w:r>
+        <w:rPr>
+          <w:rFonts w:ascii="Times New Roman" w:hAnsi="Times New Roman" w:cs="Times New Roman"/>
+          <w:sz w:val="24"/>
+          <w:szCs w:val="24"/>
+          <w:lang w:val="en-US"/>
+        </w:rPr>
+        <w:t>Sedayu</w:t>
+      </w:r>
+      <w:proofErr w:type="spellEnd"/>
+      <w:r>
+        <w:rPr>
+          <w:rFonts w:ascii="Times New Roman" w:hAnsi="Times New Roman" w:cs="Times New Roman"/>
+          <w:sz w:val="24"/>
+          <w:szCs w:val="24"/>
+          <w:lang w:val="en-US"/>
+        </w:rPr>
+        <w:t xml:space="preserve"> </w:t>
+      </w:r>
       <w:r>
         <w:rPr>
           <w:rFonts w:ascii="Times New Roman" w:hAnsi="Times New Roman" w:cs="Times New Roman"/>
@@ -4277,6 +3866,7 @@
         <w:rPr>
           <w:lang w:val="en-US"/>
         </w:rPr>
+        <w:lastRenderedPageBreak/>
         <w:t>Kemudian</w:t>
       </w:r>
       <w:proofErr w:type="spellEnd"/>
@@ -4426,7 +4016,6 @@
         <w:rPr>
           <w:lang w:val="en-US"/>
         </w:rPr>
-        <w:lastRenderedPageBreak/>
         <w:t>Peserta</w:t>
       </w:r>
       <w:proofErr w:type="spellEnd"/>
@@ -6566,7 +6155,18 @@
           <w:szCs w:val="24"/>
           <w:lang w:val="en-US"/>
         </w:rPr>
-        <w:t>Linear Congruent Method</w:t>
+        <w:t xml:space="preserve">Linear Congruent </w:t>
+      </w:r>
+      <w:r>
+        <w:rPr>
+          <w:rFonts w:ascii="Times New Roman" w:hAnsi="Times New Roman" w:cs="Times New Roman"/>
+          <w:i/>
+          <w:sz w:val="24"/>
+          <w:szCs w:val="24"/>
+          <w:lang w:val="en-US"/>
+        </w:rPr>
+        <w:lastRenderedPageBreak/>
+        <w:t>Method</w:t>
       </w:r>
       <w:r>
         <w:rPr>
@@ -6670,7 +6270,6 @@
           <w:noProof/>
           <w:lang w:val="en-US"/>
         </w:rPr>
-        <w:lastRenderedPageBreak/>
         <w:drawing>
           <wp:inline distT="0" distB="0" distL="0" distR="0" wp14:anchorId="6D8BA002" wp14:editId="20866CA2">
             <wp:extent cx="5033850" cy="1943100"/>
@@ -7436,7 +7035,6 @@
           <w:sz w:val="24"/>
           <w:szCs w:val="24"/>
         </w:rPr>
-        <w:lastRenderedPageBreak/>
         <w:t xml:space="preserve">Diagram alir data level 1 merupakan gambaran secara umum alur dari </w:t>
       </w:r>
       <w:proofErr w:type="spellStart"/>
@@ -9815,10 +9413,10 @@
             <v:path o:extrusionok="f" gradientshapeok="t" o:connecttype="rect"/>
             <o:lock v:ext="edit" aspectratio="t"/>
           </v:shapetype>
-          <v:shape id="_x0000_i4391" type="#_x0000_t75" style="width:4.5pt;height:4.5pt" o:ole="">
+          <v:shape id="_x0000_i1025" type="#_x0000_t75" style="width:4.5pt;height:4.5pt" o:ole="">
             <v:imagedata r:id="rId14" o:title=""/>
           </v:shape>
-          <o:OLEObject Type="Embed" ProgID="Edraw.Document" ShapeID="_x0000_i4391" DrawAspect="Content" ObjectID="_1614749380" r:id="rId15"/>
+          <o:OLEObject Type="Embed" ProgID="Edraw.Document" ShapeID="_x0000_i1025" DrawAspect="Content" ObjectID="_1614750492" r:id="rId15"/>
         </w:object>
       </w:r>
       <w:r>
@@ -29678,7 +29276,7 @@
 </file>
 
 <file path=customXml/itemProps1.xml><?xml version="1.0" encoding="utf-8"?>
-<ds:datastoreItem xmlns:ds="http://schemas.openxmlformats.org/officeDocument/2006/customXml" ds:itemID="{E976EDF6-D4B9-4B67-BD93-740D73C92161}">
+<ds:datastoreItem xmlns:ds="http://schemas.openxmlformats.org/officeDocument/2006/customXml" ds:itemID="{7D522575-B953-4293-A7A4-ACE5CD21D52A}">
   <ds:schemaRefs>
     <ds:schemaRef ds:uri="http://schemas.openxmlformats.org/officeDocument/2006/bibliography"/>
   </ds:schemaRefs>

</xml_diff>

<commit_message>
cara kerja sistem yang akan dibangun
</commit_message>
<xml_diff>
--- a/LAPORAN/BAB IV.docx
+++ b/LAPORAN/BAB IV.docx
@@ -2707,18 +2707,7 @@
           <w:szCs w:val="24"/>
           <w:lang w:val="en-US"/>
         </w:rPr>
-        <w:t>co</w:t>
-      </w:r>
-      <w:bookmarkStart w:id="0" w:name="_GoBack"/>
-      <w:bookmarkEnd w:id="0"/>
-      <w:r>
-        <w:rPr>
-          <w:rFonts w:ascii="Times New Roman" w:hAnsi="Times New Roman" w:cs="Times New Roman"/>
-          <w:sz w:val="24"/>
-          <w:szCs w:val="24"/>
-          <w:lang w:val="en-US"/>
-        </w:rPr>
-        <w:t xml:space="preserve">mputer </w:t>
+        <w:t xml:space="preserve">computer </w:t>
       </w:r>
       <w:proofErr w:type="spellStart"/>
       <w:r>
@@ -3298,7 +3287,19 @@
           <w:szCs w:val="24"/>
           <w:lang w:val="en-US"/>
         </w:rPr>
-        <w:t xml:space="preserve"> Yang Akan </w:t>
+        <w:t xml:space="preserve"> </w:t>
+      </w:r>
+      <w:bookmarkStart w:id="0" w:name="_GoBack"/>
+      <w:bookmarkEnd w:id="0"/>
+      <w:r>
+        <w:rPr>
+          <w:rFonts w:ascii="Times New Roman" w:hAnsi="Times New Roman" w:cs="Times New Roman"/>
+          <w:b/>
+          <w:sz w:val="24"/>
+          <w:szCs w:val="24"/>
+          <w:lang w:val="en-US"/>
+        </w:rPr>
+        <w:t xml:space="preserve">Yang Akan </w:t>
       </w:r>
       <w:proofErr w:type="spellStart"/>
       <w:r>
@@ -3463,7 +3464,56 @@
           <w:szCs w:val="24"/>
           <w:lang w:val="en-US"/>
         </w:rPr>
-        <w:t xml:space="preserve"> admin, staff dan member </w:t>
+        <w:t xml:space="preserve"> admin, </w:t>
+      </w:r>
+      <w:proofErr w:type="spellStart"/>
+      <w:r>
+        <w:rPr>
+          <w:rFonts w:ascii="Times New Roman" w:hAnsi="Times New Roman" w:cs="Times New Roman"/>
+          <w:sz w:val="24"/>
+          <w:szCs w:val="24"/>
+          <w:lang w:val="en-US"/>
+        </w:rPr>
+        <w:t>kepala</w:t>
+      </w:r>
+      <w:proofErr w:type="spellEnd"/>
+      <w:r>
+        <w:rPr>
+          <w:rFonts w:ascii="Times New Roman" w:hAnsi="Times New Roman" w:cs="Times New Roman"/>
+          <w:sz w:val="24"/>
+          <w:szCs w:val="24"/>
+          <w:lang w:val="en-US"/>
+        </w:rPr>
+        <w:t xml:space="preserve"> lab, guru,</w:t>
+      </w:r>
+      <w:r>
+        <w:rPr>
+          <w:rFonts w:ascii="Times New Roman" w:hAnsi="Times New Roman" w:cs="Times New Roman"/>
+          <w:sz w:val="24"/>
+          <w:szCs w:val="24"/>
+          <w:lang w:val="en-US"/>
+        </w:rPr>
+        <w:t xml:space="preserve"> dan </w:t>
+      </w:r>
+      <w:proofErr w:type="spellStart"/>
+      <w:r>
+        <w:rPr>
+          <w:rFonts w:ascii="Times New Roman" w:hAnsi="Times New Roman" w:cs="Times New Roman"/>
+          <w:sz w:val="24"/>
+          <w:szCs w:val="24"/>
+          <w:lang w:val="en-US"/>
+        </w:rPr>
+        <w:t>siswa</w:t>
+      </w:r>
+      <w:proofErr w:type="spellEnd"/>
+      <w:r>
+        <w:rPr>
+          <w:rFonts w:ascii="Times New Roman" w:hAnsi="Times New Roman" w:cs="Times New Roman"/>
+          <w:sz w:val="24"/>
+          <w:szCs w:val="24"/>
+          <w:lang w:val="en-US"/>
+        </w:rPr>
+        <w:t xml:space="preserve"> </w:t>
       </w:r>
       <w:proofErr w:type="spellStart"/>
       <w:r>
@@ -9416,7 +9466,7 @@
           <v:shape id="_x0000_i1025" type="#_x0000_t75" style="width:4.5pt;height:4.5pt" o:ole="">
             <v:imagedata r:id="rId14" o:title=""/>
           </v:shape>
-          <o:OLEObject Type="Embed" ProgID="Edraw.Document" ShapeID="_x0000_i1025" DrawAspect="Content" ObjectID="_1614750492" r:id="rId15"/>
+          <o:OLEObject Type="Embed" ProgID="Edraw.Document" ShapeID="_x0000_i1025" DrawAspect="Content" ObjectID="_1614751366" r:id="rId15"/>
         </w:object>
       </w:r>
       <w:r>
@@ -29276,7 +29326,7 @@
 </file>
 
 <file path=customXml/itemProps1.xml><?xml version="1.0" encoding="utf-8"?>
-<ds:datastoreItem xmlns:ds="http://schemas.openxmlformats.org/officeDocument/2006/customXml" ds:itemID="{7D522575-B953-4293-A7A4-ACE5CD21D52A}">
+<ds:datastoreItem xmlns:ds="http://schemas.openxmlformats.org/officeDocument/2006/customXml" ds:itemID="{9208C5B3-18A1-481A-920F-1C6C65DD26B3}">
   <ds:schemaRefs>
     <ds:schemaRef ds:uri="http://schemas.openxmlformats.org/officeDocument/2006/bibliography"/>
   </ds:schemaRefs>

</xml_diff>